<commit_message>
Now can create user properly
</commit_message>
<xml_diff>
--- a/API specification.docx
+++ b/API specification.docx
@@ -213,10 +213,7 @@
               <w:t>api/user</w:t>
             </w:r>
             <w:r>
-              <w:t>/</w:t>
-            </w:r>
-            <w:r>
-              <w:t>register</w:t>
+              <w:t>/register</w:t>
             </w:r>
           </w:p>
         </w:tc>
@@ -330,36 +327,7 @@
               <w:pStyle w:val="TableParagraph"/>
             </w:pPr>
             <w:r>
-              <w:t xml:space="preserve">    “</w:t>
-            </w:r>
-            <w:proofErr w:type="spellStart"/>
-            <w:proofErr w:type="gramStart"/>
-            <w:r>
-              <w:t>full</w:t>
-            </w:r>
-            <w:proofErr w:type="gramEnd"/>
-            <w:r>
-              <w:t>_name</w:t>
-            </w:r>
-            <w:proofErr w:type="spellEnd"/>
-            <w:r>
-              <w:t>”: “</w:t>
-            </w:r>
-            <w:proofErr w:type="spellStart"/>
-            <w:r>
-              <w:t>Ilan</w:t>
-            </w:r>
-            <w:proofErr w:type="spellEnd"/>
-            <w:r>
-              <w:t xml:space="preserve"> </w:t>
-            </w:r>
-            <w:proofErr w:type="spellStart"/>
-            <w:r>
-              <w:t>Zisser</w:t>
-            </w:r>
-            <w:proofErr w:type="spellEnd"/>
-            <w:r>
-              <w:t>”,</w:t>
+              <w:t xml:space="preserve">    “full_name”: “Ilan Zisser”,</w:t>
             </w:r>
           </w:p>
           <w:p>
@@ -376,16 +344,28 @@
               </w:rPr>
               <w:t xml:space="preserve"> </w:t>
             </w:r>
-            <w:hyperlink r:id="rId4">
+            <w:r>
+              <w:rPr>
+                <w:spacing w:val="-3"/>
+              </w:rPr>
+              <w:t>“</w:t>
+            </w:r>
+            <w:hyperlink r:id="rId4" w:history="1">
               <w:r>
                 <w:rPr>
-                  <w:color w:val="0462C1"/>
-                  <w:u w:val="single" w:color="0462C1"/>
+                  <w:rStyle w:val="Hyperlink"/>
                 </w:rPr>
                 <w:t>ilanzi@mta.ac.il</w:t>
               </w:r>
             </w:hyperlink>
             <w:r>
+              <w:rPr>
+                <w:color w:val="0462C1"/>
+                <w:u w:val="single" w:color="0462C1"/>
+              </w:rPr>
+              <w:t>”</w:t>
+            </w:r>
+            <w:r>
               <w:t>,</w:t>
             </w:r>
           </w:p>
@@ -455,13 +435,7 @@
               <w:spacing w:line="267" w:lineRule="exact"/>
             </w:pPr>
             <w:r>
-              <w:t xml:space="preserve">    “</w:t>
-            </w:r>
-            <w:r>
-              <w:t>u_id</w:t>
-            </w:r>
-            <w:r>
-              <w:t>”:</w:t>
+              <w:t xml:space="preserve">    “u_id”:</w:t>
             </w:r>
             <w:r>
               <w:rPr>
@@ -488,13 +462,7 @@
               <w:spacing w:line="267" w:lineRule="exact"/>
             </w:pPr>
             <w:r>
-              <w:t xml:space="preserve">    “time”: </w:t>
-            </w:r>
-            <w:r>
-              <w:t>"2019-12-10T13:49:51.141Z"</w:t>
-            </w:r>
-            <w:r>
-              <w:t>,</w:t>
+              <w:t xml:space="preserve">    “time”: "2019-12-10T13:49:51.141Z",</w:t>
             </w:r>
           </w:p>
           <w:p>
@@ -545,7 +513,7 @@
               <w:spacing w:line="251" w:lineRule="exact"/>
             </w:pPr>
             <w:r>
-              <w:t>409 Conflict</w:t>
+              <w:t>400 Bad Request</w:t>
             </w:r>
             <w:r>
               <w:t>,</w:t>
@@ -789,15 +757,27 @@
               </w:rPr>
               <w:t xml:space="preserve"> </w:t>
             </w:r>
-            <w:hyperlink r:id="rId5">
+            <w:r>
+              <w:rPr>
+                <w:spacing w:val="-3"/>
+              </w:rPr>
+              <w:t>“</w:t>
+            </w:r>
+            <w:hyperlink r:id="rId5" w:history="1">
               <w:r>
                 <w:rPr>
-                  <w:color w:val="0462C1"/>
-                  <w:u w:val="single" w:color="0462C1"/>
+                  <w:rStyle w:val="Hyperlink"/>
                 </w:rPr>
                 <w:t>ilanzi@mta.ac.il</w:t>
               </w:r>
             </w:hyperlink>
+            <w:r>
+              <w:rPr>
+                <w:color w:val="0462C1"/>
+                <w:u w:val="single" w:color="0462C1"/>
+              </w:rPr>
+              <w:t>”</w:t>
+            </w:r>
             <w:r>
               <w:t>,</w:t>
             </w:r>
@@ -1169,13 +1149,7 @@
               <w:pStyle w:val="TableParagraph"/>
             </w:pPr>
             <w:r>
-              <w:t xml:space="preserve">    “password”: “</w:t>
-            </w:r>
-            <w:r>
-              <w:t>15926ABC</w:t>
-            </w:r>
-            <w:r>
-              <w:t>”</w:t>
+              <w:t xml:space="preserve">    “password”: “15926ABC”</w:t>
             </w:r>
           </w:p>
           <w:p>
@@ -1226,10 +1200,7 @@
               <w:ind w:left="0"/>
             </w:pPr>
             <w:r>
-              <w:t xml:space="preserve">       </w:t>
-            </w:r>
-            <w:r>
-              <w:t>“u_id”: 654687,</w:t>
+              <w:t xml:space="preserve">       “u_id”: 654687,</w:t>
             </w:r>
           </w:p>
           <w:p>
@@ -2025,13 +1996,7 @@
               <w:t xml:space="preserve">    </w:t>
             </w:r>
             <w:r>
-              <w:t>“</w:t>
-            </w:r>
-            <w:r>
-              <w:t>p_</w:t>
-            </w:r>
-            <w:r>
-              <w:t>id”:</w:t>
+              <w:t>“p_id”:</w:t>
             </w:r>
             <w:r>
               <w:rPr>
@@ -2402,13 +2367,7 @@
               <w:spacing w:line="240" w:lineRule="auto"/>
             </w:pPr>
             <w:r>
-              <w:t xml:space="preserve">    “</w:t>
-            </w:r>
-            <w:r>
-              <w:t>u</w:t>
-            </w:r>
-            <w:r>
-              <w:t>_id”:</w:t>
+              <w:t xml:space="preserve">    “u_id”:</w:t>
             </w:r>
             <w:r>
               <w:rPr>
@@ -2426,20 +2385,7 @@
               <w:spacing w:line="240" w:lineRule="auto"/>
             </w:pPr>
             <w:r>
-              <w:t xml:space="preserve">    “</w:t>
-            </w:r>
-            <w:proofErr w:type="spellStart"/>
-            <w:proofErr w:type="gramStart"/>
-            <w:r>
-              <w:t>start</w:t>
-            </w:r>
-            <w:proofErr w:type="gramEnd"/>
-            <w:r>
-              <w:t>_date</w:t>
-            </w:r>
-            <w:proofErr w:type="spellEnd"/>
-            <w:r>
-              <w:t xml:space="preserve">”: </w:t>
+              <w:t xml:space="preserve">    “start_date”: </w:t>
             </w:r>
             <w:r>
               <w:t>"2018-12-10T13:49:51.141Z"</w:t>
@@ -2454,15 +2400,7 @@
               <w:spacing w:line="240" w:lineRule="auto"/>
             </w:pPr>
             <w:r>
-              <w:t xml:space="preserve">    / </w:t>
-            </w:r>
-            <w:proofErr w:type="gramStart"/>
-            <w:r>
-              <w:t>undefined</w:t>
-            </w:r>
-            <w:proofErr w:type="gramEnd"/>
-            <w:r>
-              <w:t xml:space="preserve"> (</w:t>
+              <w:t xml:space="preserve">    / undefined (</w:t>
             </w:r>
             <w:r>
               <w:t>when undefined return recent 10  posts</w:t>
@@ -2477,20 +2415,7 @@
               <w:spacing w:line="240" w:lineRule="auto"/>
             </w:pPr>
             <w:r>
-              <w:t xml:space="preserve">    “</w:t>
-            </w:r>
-            <w:proofErr w:type="spellStart"/>
-            <w:proofErr w:type="gramStart"/>
-            <w:r>
-              <w:t>end</w:t>
-            </w:r>
-            <w:proofErr w:type="gramEnd"/>
-            <w:r>
-              <w:t>_date</w:t>
-            </w:r>
-            <w:proofErr w:type="spellEnd"/>
-            <w:r>
-              <w:t xml:space="preserve">”: </w:t>
+              <w:t xml:space="preserve">    “end_date”: </w:t>
             </w:r>
             <w:r>
               <w:t>"201</w:t>
@@ -2727,10 +2652,7 @@
               <w:t>api/user</w:t>
             </w:r>
             <w:r>
-              <w:t>/</w:t>
-            </w:r>
-            <w:r>
-              <w:t>message</w:t>
+              <w:t>/message</w:t>
             </w:r>
           </w:p>
         </w:tc>
@@ -2931,16 +2853,7 @@
               <w:ind w:left="306"/>
             </w:pPr>
             <w:r>
-              <w:t xml:space="preserve">“messages”: </w:t>
-            </w:r>
-            <w:r>
-              <w:t xml:space="preserve">[*list of </w:t>
-            </w:r>
-            <w:r>
-              <w:t>messages</w:t>
-            </w:r>
-            <w:r>
-              <w:t>*]</w:t>
+              <w:t>“messages”: [*list of messages*]</w:t>
             </w:r>
           </w:p>
           <w:p>
@@ -3312,10 +3225,7 @@
               <w:t xml:space="preserve"> </w:t>
             </w:r>
             <w:r>
-              <w:t>654687,</w:t>
-            </w:r>
-            <w:r>
-              <w:t xml:space="preserve"> </w:t>
+              <w:t xml:space="preserve">654687, </w:t>
             </w:r>
           </w:p>
           <w:p>
@@ -3515,15 +3425,7 @@
           <w:color w:val="2D74B5"/>
           <w:sz w:val="32"/>
         </w:rPr>
-        <w:t xml:space="preserve"> </w:t>
-      </w:r>
-      <w:r>
-        <w:rPr>
-          <w:rFonts w:ascii="Calibri Light"/>
-          <w:color w:val="2D74B5"/>
-          <w:sz w:val="32"/>
-        </w:rPr>
-        <w:t>specification</w:t>
+        <w:t xml:space="preserve"> specification</w:t>
       </w:r>
     </w:p>
     <w:p>
@@ -4087,19 +3989,7 @@
               <w:t>“</w:t>
             </w:r>
             <w:r>
-              <w:t>active</w:t>
-            </w:r>
-            <w:r>
-              <w:t>/</w:t>
-            </w:r>
-            <w:r>
-              <w:t>suspended</w:t>
-            </w:r>
-            <w:r>
-              <w:t>/</w:t>
-            </w:r>
-            <w:r>
-              <w:t>deleted</w:t>
+              <w:t>active/suspended/deleted</w:t>
             </w:r>
             <w:r>
               <w:t>”</w:t>
@@ -4151,10 +4041,7 @@
               <w:ind w:left="0"/>
             </w:pPr>
             <w:r>
-              <w:t xml:space="preserve">      </w:t>
-            </w:r>
-            <w:r>
-              <w:t>“</w:t>
+              <w:t xml:space="preserve">      “</w:t>
             </w:r>
             <w:r>
               <w:t>u_</w:t>
@@ -4580,10 +4467,7 @@
               <w:t xml:space="preserve">      “</w:t>
             </w:r>
             <w:r>
-              <w:t>u</w:t>
-            </w:r>
-            <w:r>
-              <w:t>_</w:t>
+              <w:t>u_</w:t>
             </w:r>
             <w:r>
               <w:t>id”: 654687</w:t>
@@ -5634,6 +5518,29 @@
       <w:ind w:left="107"/>
     </w:pPr>
   </w:style>
+  <w:style w:type="character" w:styleId="Hyperlink">
+    <w:name w:val="Hyperlink"/>
+    <w:basedOn w:val="DefaultParagraphFont"/>
+    <w:uiPriority w:val="99"/>
+    <w:unhideWhenUsed/>
+    <w:rsid w:val="00D309FE"/>
+    <w:rPr>
+      <w:color w:val="0000FF" w:themeColor="hyperlink"/>
+      <w:u w:val="single"/>
+    </w:rPr>
+  </w:style>
+  <w:style w:type="character" w:styleId="UnresolvedMention">
+    <w:name w:val="Unresolved Mention"/>
+    <w:basedOn w:val="DefaultParagraphFont"/>
+    <w:uiPriority w:val="99"/>
+    <w:semiHidden/>
+    <w:unhideWhenUsed/>
+    <w:rsid w:val="00D309FE"/>
+    <w:rPr>
+      <w:color w:val="605E5C"/>
+      <w:shd w:val="clear" w:color="auto" w:fill="E1DFDD"/>
+    </w:rPr>
+  </w:style>
 </w:styles>
 </file>
 

</xml_diff>

<commit_message>
Added login function & updated specifications
</commit_message>
<xml_diff>
--- a/API specification.docx
+++ b/API specification.docx
@@ -327,7 +327,15 @@
               <w:pStyle w:val="TableParagraph"/>
             </w:pPr>
             <w:r>
-              <w:t xml:space="preserve">    “full_name”: “Ilan Zisser”,</w:t>
+              <w:t xml:space="preserve">    “</w:t>
+            </w:r>
+            <w:proofErr w:type="gramStart"/>
+            <w:r>
+              <w:t>full</w:t>
+            </w:r>
+            <w:proofErr w:type="gramEnd"/>
+            <w:r>
+              <w:t>_name”: “Ilan Zisser”,</w:t>
             </w:r>
           </w:p>
           <w:p>
@@ -1643,7 +1651,19 @@
               <w:t xml:space="preserve"> </w:t>
             </w:r>
             <w:r>
+              <w:rPr>
+                <w:spacing w:val="-2"/>
+              </w:rPr>
+              <w:t>“</w:t>
+            </w:r>
+            <w:r>
+              <w:t>7</w:t>
+            </w:r>
+            <w:r>
               <w:t>43424</w:t>
+            </w:r>
+            <w:r>
+              <w:t>”</w:t>
             </w:r>
             <w:r>
               <w:rPr>
@@ -2005,7 +2025,13 @@
               <w:t xml:space="preserve"> </w:t>
             </w:r>
             <w:r>
-              <w:t>43424</w:t>
+              <w:rPr>
+                <w:spacing w:val="-2"/>
+              </w:rPr>
+              <w:t>“</w:t>
+            </w:r>
+            <w:r>
+              <w:t>743424”</w:t>
             </w:r>
           </w:p>
           <w:p>
@@ -2070,7 +2096,13 @@
               <w:t xml:space="preserve"> </w:t>
             </w:r>
             <w:r>
-              <w:t>43424</w:t>
+              <w:rPr>
+                <w:spacing w:val="-2"/>
+              </w:rPr>
+              <w:t>“</w:t>
+            </w:r>
+            <w:r>
+              <w:t>743424”</w:t>
             </w:r>
           </w:p>
           <w:p>
@@ -2192,11 +2224,7 @@
       </w:tr>
     </w:tbl>
     <w:p/>
-    <w:p>
-      <w:r>
-        <w:br w:type="page"/>
-      </w:r>
-    </w:p>
+    <w:p/>
     <w:tbl>
       <w:tblPr>
         <w:tblW w:w="0" w:type="auto"/>
@@ -2234,7 +2262,6 @@
               <w:spacing w:line="248" w:lineRule="exact"/>
             </w:pPr>
             <w:r>
-              <w:lastRenderedPageBreak/>
               <w:t>Resource</w:t>
             </w:r>
           </w:p>
@@ -2385,7 +2412,15 @@
               <w:spacing w:line="240" w:lineRule="auto"/>
             </w:pPr>
             <w:r>
-              <w:t xml:space="preserve">    “start_date”: </w:t>
+              <w:t xml:space="preserve">    “</w:t>
+            </w:r>
+            <w:proofErr w:type="gramStart"/>
+            <w:r>
+              <w:t>start</w:t>
+            </w:r>
+            <w:proofErr w:type="gramEnd"/>
+            <w:r>
+              <w:t xml:space="preserve">_date”: </w:t>
             </w:r>
             <w:r>
               <w:t>"2018-12-10T13:49:51.141Z"</w:t>
@@ -2400,7 +2435,15 @@
               <w:spacing w:line="240" w:lineRule="auto"/>
             </w:pPr>
             <w:r>
-              <w:t xml:space="preserve">    / undefined (</w:t>
+              <w:t xml:space="preserve">    / </w:t>
+            </w:r>
+            <w:proofErr w:type="gramStart"/>
+            <w:r>
+              <w:t>undefined</w:t>
+            </w:r>
+            <w:proofErr w:type="gramEnd"/>
+            <w:r>
+              <w:t xml:space="preserve"> (</w:t>
             </w:r>
             <w:r>
               <w:t>when undefined return recent 10  posts</w:t>
@@ -2415,7 +2458,15 @@
               <w:spacing w:line="240" w:lineRule="auto"/>
             </w:pPr>
             <w:r>
-              <w:t xml:space="preserve">    “end_date”: </w:t>
+              <w:t xml:space="preserve">    “</w:t>
+            </w:r>
+            <w:proofErr w:type="gramStart"/>
+            <w:r>
+              <w:t>end</w:t>
+            </w:r>
+            <w:proofErr w:type="gramEnd"/>
+            <w:r>
+              <w:t xml:space="preserve">_date”: </w:t>
             </w:r>
             <w:r>
               <w:t>"201</w:t>
@@ -2595,6 +2646,11 @@
     <w:p>
       <w:r>
         <w:t xml:space="preserve"> </w:t>
+      </w:r>
+    </w:p>
+    <w:p>
+      <w:r>
+        <w:br w:type="page"/>
       </w:r>
     </w:p>
     <w:p/>
@@ -3142,7 +3198,13 @@
               <w:spacing w:line="240" w:lineRule="auto"/>
             </w:pPr>
             <w:r>
-              <w:t xml:space="preserve">    “u_id”:</w:t>
+              <w:t xml:space="preserve">    “</w:t>
+            </w:r>
+            <w:r>
+              <w:t>receiver</w:t>
+            </w:r>
+            <w:r>
+              <w:t>_id”:</w:t>
             </w:r>
             <w:r>
               <w:rPr>
@@ -3216,7 +3278,13 @@
               <w:ind w:left="306"/>
             </w:pPr>
             <w:r>
-              <w:t>“u_id”:</w:t>
+              <w:t>“</w:t>
+            </w:r>
+            <w:r>
+              <w:t>receiver</w:t>
+            </w:r>
+            <w:r>
+              <w:t>_id”:</w:t>
             </w:r>
             <w:r>
               <w:rPr>
@@ -4843,7 +4911,13 @@
               <w:t xml:space="preserve">id”: </w:t>
             </w:r>
             <w:r>
-              <w:t>43424</w:t>
+              <w:rPr>
+                <w:spacing w:val="-2"/>
+              </w:rPr>
+              <w:t>“</w:t>
+            </w:r>
+            <w:r>
+              <w:t>743424”</w:t>
             </w:r>
             <w:r>
               <w:t>,</w:t>
@@ -4904,7 +4978,13 @@
               <w:t xml:space="preserve">id”: </w:t>
             </w:r>
             <w:r>
-              <w:t>43424</w:t>
+              <w:rPr>
+                <w:spacing w:val="-2"/>
+              </w:rPr>
+              <w:t>“</w:t>
+            </w:r>
+            <w:r>
+              <w:t>743424”</w:t>
             </w:r>
             <w:r>
               <w:t>,</w:t>
@@ -5457,7 +5537,6 @@
   <w:style w:type="character" w:default="1" w:styleId="DefaultParagraphFont">
     <w:name w:val="Default Paragraph Font"/>
     <w:uiPriority w:val="1"/>
-    <w:semiHidden/>
     <w:unhideWhenUsed/>
   </w:style>
   <w:style w:type="table" w:default="1" w:styleId="TableNormal">

</xml_diff>

<commit_message>
added logout and more admin check to functions
</commit_message>
<xml_diff>
--- a/API specification.docx
+++ b/API specification.docx
@@ -124,16 +124,6 @@
     </w:p>
     <w:p>
       <w:pPr>
-        <w:pStyle w:val="BodyText"/>
-      </w:pPr>
-    </w:p>
-    <w:p>
-      <w:pPr>
-        <w:pStyle w:val="BodyText"/>
-      </w:pPr>
-    </w:p>
-    <w:p>
-      <w:pPr>
         <w:spacing w:before="174"/>
         <w:ind w:left="100"/>
         <w:rPr>
@@ -1034,10 +1024,7 @@
               <w:spacing w:line="251" w:lineRule="exact"/>
             </w:pPr>
             <w:r>
-              <w:t>api/user/log</w:t>
-            </w:r>
-            <w:r>
-              <w:t>out</w:t>
+              <w:t>api/user/logout</w:t>
             </w:r>
           </w:p>
         </w:tc>
@@ -1110,7 +1097,7 @@
       </w:tr>
       <w:tr>
         <w:trPr>
-          <w:trHeight w:val="1072"/>
+          <w:trHeight w:val="904"/>
         </w:trPr>
         <w:tc>
           <w:tcPr>
@@ -1243,7 +1230,6 @@
           <w:p>
             <w:pPr>
               <w:pStyle w:val="TableParagraph"/>
-              <w:spacing w:line="251" w:lineRule="exact"/>
             </w:pPr>
             <w:r>
               <w:t>401</w:t>
@@ -1293,177 +1279,6 @@
             <w:r>
               <w:t>Error</w:t>
             </w:r>
-          </w:p>
-        </w:tc>
-      </w:tr>
-    </w:tbl>
-    <w:p>
-      <w:pPr>
-        <w:pStyle w:val="BodyText"/>
-        <w:spacing w:before="11"/>
-        <w:rPr>
-          <w:rFonts w:ascii="Calibri Light"/>
-          <w:sz w:val="16"/>
-        </w:rPr>
-      </w:pPr>
-    </w:p>
-    <w:p>
-      <w:pPr>
-        <w:pStyle w:val="BodyText"/>
-        <w:spacing w:before="11"/>
-        <w:rPr>
-          <w:rFonts w:ascii="Calibri Light"/>
-          <w:sz w:val="16"/>
-        </w:rPr>
-      </w:pPr>
-    </w:p>
-    <w:p>
-      <w:pPr>
-        <w:pStyle w:val="BodyText"/>
-        <w:spacing w:before="11"/>
-        <w:rPr>
-          <w:rFonts w:ascii="Calibri Light"/>
-          <w:sz w:val="16"/>
-        </w:rPr>
-      </w:pPr>
-    </w:p>
-    <w:tbl>
-      <w:tblPr>
-        <w:tblW w:w="0" w:type="auto"/>
-        <w:tblInd w:w="110" w:type="dxa"/>
-        <w:tblBorders>
-          <w:top w:val="single" w:sz="4" w:space="0" w:color="000000"/>
-          <w:left w:val="single" w:sz="4" w:space="0" w:color="000000"/>
-          <w:bottom w:val="single" w:sz="4" w:space="0" w:color="000000"/>
-          <w:right w:val="single" w:sz="4" w:space="0" w:color="000000"/>
-          <w:insideH w:val="single" w:sz="4" w:space="0" w:color="000000"/>
-          <w:insideV w:val="single" w:sz="4" w:space="0" w:color="000000"/>
-        </w:tblBorders>
-        <w:tblLayout w:type="fixed"/>
-        <w:tblCellMar>
-          <w:left w:w="0" w:type="dxa"/>
-          <w:right w:w="0" w:type="dxa"/>
-        </w:tblCellMar>
-        <w:tblLook w:val="01E0" w:firstRow="1" w:lastRow="1" w:firstColumn="1" w:lastColumn="1" w:noHBand="0" w:noVBand="0"/>
-      </w:tblPr>
-      <w:tblGrid>
-        <w:gridCol w:w="2315"/>
-        <w:gridCol w:w="7037"/>
-      </w:tblGrid>
-      <w:tr>
-        <w:trPr>
-          <w:trHeight w:val="270"/>
-        </w:trPr>
-        <w:tc>
-          <w:tcPr>
-            <w:tcW w:w="2315" w:type="dxa"/>
-          </w:tcPr>
-          <w:p>
-            <w:pPr>
-              <w:pStyle w:val="TableParagraph"/>
-              <w:spacing w:line="251" w:lineRule="exact"/>
-            </w:pPr>
-            <w:r>
-              <w:t>Resource</w:t>
-            </w:r>
-          </w:p>
-        </w:tc>
-        <w:tc>
-          <w:tcPr>
-            <w:tcW w:w="7037" w:type="dxa"/>
-          </w:tcPr>
-          <w:p>
-            <w:pPr>
-              <w:pStyle w:val="TableParagraph"/>
-              <w:spacing w:line="251" w:lineRule="exact"/>
-            </w:pPr>
-            <w:r>
-              <w:t>api/user</w:t>
-            </w:r>
-          </w:p>
-        </w:tc>
-      </w:tr>
-      <w:tr>
-        <w:trPr>
-          <w:trHeight w:val="268"/>
-        </w:trPr>
-        <w:tc>
-          <w:tcPr>
-            <w:tcW w:w="2315" w:type="dxa"/>
-          </w:tcPr>
-          <w:p>
-            <w:pPr>
-              <w:pStyle w:val="TableParagraph"/>
-              <w:spacing w:line="248" w:lineRule="exact"/>
-            </w:pPr>
-            <w:r>
-              <w:t>Method</w:t>
-            </w:r>
-          </w:p>
-        </w:tc>
-        <w:tc>
-          <w:tcPr>
-            <w:tcW w:w="7037" w:type="dxa"/>
-          </w:tcPr>
-          <w:p>
-            <w:pPr>
-              <w:pStyle w:val="TableParagraph"/>
-              <w:spacing w:line="248" w:lineRule="exact"/>
-            </w:pPr>
-            <w:r>
-              <w:t>DELETE</w:t>
-            </w:r>
-          </w:p>
-        </w:tc>
-      </w:tr>
-      <w:tr>
-        <w:trPr>
-          <w:trHeight w:val="269"/>
-        </w:trPr>
-        <w:tc>
-          <w:tcPr>
-            <w:tcW w:w="2315" w:type="dxa"/>
-          </w:tcPr>
-          <w:p>
-            <w:pPr>
-              <w:pStyle w:val="TableParagraph"/>
-              <w:spacing w:line="249" w:lineRule="exact"/>
-            </w:pPr>
-            <w:r>
-              <w:t>Authenticated</w:t>
-            </w:r>
-          </w:p>
-        </w:tc>
-        <w:tc>
-          <w:tcPr>
-            <w:tcW w:w="7037" w:type="dxa"/>
-          </w:tcPr>
-          <w:p>
-            <w:pPr>
-              <w:pStyle w:val="TableParagraph"/>
-              <w:spacing w:line="249" w:lineRule="exact"/>
-            </w:pPr>
-            <w:r>
-              <w:t>Yes</w:t>
-            </w:r>
-          </w:p>
-        </w:tc>
-      </w:tr>
-      <w:tr>
-        <w:trPr>
-          <w:trHeight w:val="679"/>
-        </w:trPr>
-        <w:tc>
-          <w:tcPr>
-            <w:tcW w:w="2315" w:type="dxa"/>
-          </w:tcPr>
-          <w:p>
-            <w:pPr>
-              <w:pStyle w:val="TableParagraph"/>
-            </w:pPr>
-            <w:r>
-              <w:t>Request</w:t>
-            </w:r>
             <w:r>
               <w:rPr>
                 <w:spacing w:val="-3"/>
@@ -1471,184 +1286,13 @@
               <w:t xml:space="preserve"> </w:t>
             </w:r>
             <w:r>
-              <w:t>Body</w:t>
-            </w:r>
-          </w:p>
-        </w:tc>
-        <w:tc>
-          <w:tcPr>
-            <w:tcW w:w="7037" w:type="dxa"/>
-          </w:tcPr>
-          <w:p>
-            <w:pPr>
-              <w:pStyle w:val="TableParagraph"/>
-            </w:pPr>
-            <w:r>
-              <w:t>{</w:t>
-            </w:r>
-          </w:p>
-          <w:p>
-            <w:pPr>
-              <w:pStyle w:val="TableParagraph"/>
-            </w:pPr>
-            <w:r>
-              <w:t xml:space="preserve">    “password”: “15926ABC”</w:t>
-            </w:r>
-          </w:p>
-          <w:p>
-            <w:pPr>
-              <w:pStyle w:val="TableParagraph"/>
-              <w:spacing w:line="249" w:lineRule="exact"/>
-            </w:pPr>
-            <w:r>
-              <w:t>}</w:t>
-            </w:r>
-          </w:p>
-        </w:tc>
-      </w:tr>
-      <w:tr>
-        <w:trPr>
-          <w:trHeight w:val="625"/>
-        </w:trPr>
-        <w:tc>
-          <w:tcPr>
-            <w:tcW w:w="2315" w:type="dxa"/>
-          </w:tcPr>
-          <w:p>
-            <w:pPr>
-              <w:pStyle w:val="TableParagraph"/>
-              <w:spacing w:line="268" w:lineRule="exact"/>
-            </w:pPr>
-            <w:r>
-              <w:t>Returns</w:t>
-            </w:r>
-          </w:p>
-        </w:tc>
-        <w:tc>
-          <w:tcPr>
-            <w:tcW w:w="7037" w:type="dxa"/>
-          </w:tcPr>
-          <w:p>
-            <w:pPr>
-              <w:pStyle w:val="TableParagraph"/>
-              <w:spacing w:line="268" w:lineRule="exact"/>
-            </w:pPr>
-            <w:r>
-              <w:t>{</w:t>
-            </w:r>
-          </w:p>
-          <w:p>
-            <w:pPr>
-              <w:pStyle w:val="TableParagraph"/>
-              <w:ind w:left="0"/>
-            </w:pPr>
-            <w:r>
-              <w:t xml:space="preserve">       “u_id”: 654687,</w:t>
-            </w:r>
-          </w:p>
-          <w:p>
-            <w:pPr>
-              <w:pStyle w:val="TableParagraph"/>
-              <w:spacing w:line="268" w:lineRule="exact"/>
-            </w:pPr>
-            <w:r>
-              <w:t xml:space="preserve">     “u_status”: “deleted”                  </w:t>
-            </w:r>
-          </w:p>
-          <w:p>
-            <w:pPr>
-              <w:pStyle w:val="TableParagraph"/>
-              <w:spacing w:line="251" w:lineRule="exact"/>
-            </w:pPr>
-            <w:r>
-              <w:t>}</w:t>
-            </w:r>
-          </w:p>
-        </w:tc>
-      </w:tr>
-      <w:tr>
-        <w:trPr>
-          <w:trHeight w:val="270"/>
-        </w:trPr>
-        <w:tc>
-          <w:tcPr>
-            <w:tcW w:w="2315" w:type="dxa"/>
-          </w:tcPr>
-          <w:p>
-            <w:pPr>
-              <w:pStyle w:val="TableParagraph"/>
-              <w:spacing w:line="251" w:lineRule="exact"/>
-            </w:pPr>
-            <w:r>
-              <w:t>On</w:t>
-            </w:r>
-            <w:r>
-              <w:rPr>
-                <w:spacing w:val="-2"/>
-              </w:rPr>
-              <w:t xml:space="preserve"> </w:t>
-            </w:r>
-            <w:r>
-              <w:t>Error</w:t>
-            </w:r>
-          </w:p>
-        </w:tc>
-        <w:tc>
-          <w:tcPr>
-            <w:tcW w:w="7037" w:type="dxa"/>
-          </w:tcPr>
-          <w:p>
-            <w:pPr>
-              <w:pStyle w:val="TableParagraph"/>
-              <w:spacing w:line="251" w:lineRule="exact"/>
-            </w:pPr>
-            <w:r>
-              <w:t>401</w:t>
-            </w:r>
-            <w:r>
-              <w:rPr>
-                <w:spacing w:val="-2"/>
-              </w:rPr>
-              <w:t xml:space="preserve"> </w:t>
-            </w:r>
-            <w:r>
-              <w:t>Unauthorized,</w:t>
-            </w:r>
-            <w:r>
-              <w:rPr>
-                <w:spacing w:val="-3"/>
-              </w:rPr>
-              <w:t xml:space="preserve"> </w:t>
-            </w:r>
-            <w:r>
-              <w:t>500</w:t>
-            </w:r>
-            <w:r>
-              <w:rPr>
-                <w:spacing w:val="-2"/>
-              </w:rPr>
-              <w:t xml:space="preserve"> </w:t>
-            </w:r>
-            <w:r>
-              <w:t>Internal</w:t>
-            </w:r>
-            <w:r>
-              <w:rPr>
-                <w:spacing w:val="-1"/>
-              </w:rPr>
-              <w:t xml:space="preserve"> </w:t>
-            </w:r>
-            <w:r>
-              <w:t>Server</w:t>
-            </w:r>
-            <w:r>
-              <w:rPr>
-                <w:spacing w:val="-1"/>
-              </w:rPr>
-              <w:t xml:space="preserve"> </w:t>
-            </w:r>
-            <w:r>
-              <w:t>Error</w:t>
+              <w:t>403</w:t>
+            </w:r>
+            <w:r>
+              <w:t xml:space="preserve"> </w:t>
+            </w:r>
+            <w:r>
+              <w:t>Forbidden</w:t>
             </w:r>
           </w:p>
         </w:tc>
@@ -1729,6 +1373,40 @@
       </w:tblGrid>
       <w:tr>
         <w:trPr>
+          <w:trHeight w:val="270"/>
+        </w:trPr>
+        <w:tc>
+          <w:tcPr>
+            <w:tcW w:w="2315" w:type="dxa"/>
+          </w:tcPr>
+          <w:p>
+            <w:pPr>
+              <w:pStyle w:val="TableParagraph"/>
+              <w:spacing w:line="251" w:lineRule="exact"/>
+            </w:pPr>
+            <w:r>
+              <w:lastRenderedPageBreak/>
+              <w:t>Resource</w:t>
+            </w:r>
+          </w:p>
+        </w:tc>
+        <w:tc>
+          <w:tcPr>
+            <w:tcW w:w="7037" w:type="dxa"/>
+          </w:tcPr>
+          <w:p>
+            <w:pPr>
+              <w:pStyle w:val="TableParagraph"/>
+              <w:spacing w:line="251" w:lineRule="exact"/>
+            </w:pPr>
+            <w:r>
+              <w:t>api/user</w:t>
+            </w:r>
+          </w:p>
+        </w:tc>
+      </w:tr>
+      <w:tr>
+        <w:trPr>
           <w:trHeight w:val="268"/>
         </w:trPr>
         <w:tc>
@@ -1741,7 +1419,7 @@
               <w:spacing w:line="248" w:lineRule="exact"/>
             </w:pPr>
             <w:r>
-              <w:t>Resource</w:t>
+              <w:t>Method</w:t>
             </w:r>
           </w:p>
         </w:tc>
@@ -1755,17 +1433,14 @@
               <w:spacing w:line="248" w:lineRule="exact"/>
             </w:pPr>
             <w:r>
-              <w:t>api/user</w:t>
-            </w:r>
-            <w:r>
-              <w:t>/post</w:t>
-            </w:r>
-          </w:p>
-        </w:tc>
-      </w:tr>
-      <w:tr>
-        <w:trPr>
-          <w:trHeight w:val="268"/>
+              <w:t>DELETE</w:t>
+            </w:r>
+          </w:p>
+        </w:tc>
+      </w:tr>
+      <w:tr>
+        <w:trPr>
+          <w:trHeight w:val="269"/>
         </w:trPr>
         <w:tc>
           <w:tcPr>
@@ -1774,10 +1449,10 @@
           <w:p>
             <w:pPr>
               <w:pStyle w:val="TableParagraph"/>
-              <w:spacing w:line="248" w:lineRule="exact"/>
-            </w:pPr>
-            <w:r>
-              <w:t>Method</w:t>
+              <w:spacing w:line="249" w:lineRule="exact"/>
+            </w:pPr>
+            <w:r>
+              <w:t>Authenticated</w:t>
             </w:r>
           </w:p>
         </w:tc>
@@ -1788,17 +1463,17 @@
           <w:p>
             <w:pPr>
               <w:pStyle w:val="TableParagraph"/>
-              <w:spacing w:line="248" w:lineRule="exact"/>
-            </w:pPr>
-            <w:r>
-              <w:t>POST</w:t>
-            </w:r>
-          </w:p>
-        </w:tc>
-      </w:tr>
-      <w:tr>
-        <w:trPr>
-          <w:trHeight w:val="268"/>
+              <w:spacing w:line="249" w:lineRule="exact"/>
+            </w:pPr>
+            <w:r>
+              <w:t>Yes</w:t>
+            </w:r>
+          </w:p>
+        </w:tc>
+      </w:tr>
+      <w:tr>
+        <w:trPr>
+          <w:trHeight w:val="679"/>
         </w:trPr>
         <w:tc>
           <w:tcPr>
@@ -1807,10 +1482,67 @@
           <w:p>
             <w:pPr>
               <w:pStyle w:val="TableParagraph"/>
+            </w:pPr>
+            <w:r>
+              <w:t>Request</w:t>
+            </w:r>
+            <w:r>
+              <w:rPr>
+                <w:spacing w:val="-3"/>
+              </w:rPr>
+              <w:t xml:space="preserve"> </w:t>
+            </w:r>
+            <w:r>
+              <w:t>Body</w:t>
+            </w:r>
+          </w:p>
+        </w:tc>
+        <w:tc>
+          <w:tcPr>
+            <w:tcW w:w="7037" w:type="dxa"/>
+          </w:tcPr>
+          <w:p>
+            <w:pPr>
+              <w:pStyle w:val="TableParagraph"/>
+            </w:pPr>
+            <w:r>
+              <w:t>{</w:t>
+            </w:r>
+          </w:p>
+          <w:p>
+            <w:pPr>
+              <w:pStyle w:val="TableParagraph"/>
+            </w:pPr>
+            <w:r>
+              <w:t xml:space="preserve">    “password”: “15926ABC”</w:t>
+            </w:r>
+          </w:p>
+          <w:p>
+            <w:pPr>
+              <w:pStyle w:val="TableParagraph"/>
               <w:spacing w:line="249" w:lineRule="exact"/>
             </w:pPr>
             <w:r>
-              <w:t>Authenticated</w:t>
+              <w:t>}</w:t>
+            </w:r>
+          </w:p>
+        </w:tc>
+      </w:tr>
+      <w:tr>
+        <w:trPr>
+          <w:trHeight w:val="625"/>
+        </w:trPr>
+        <w:tc>
+          <w:tcPr>
+            <w:tcW w:w="2315" w:type="dxa"/>
+          </w:tcPr>
+          <w:p>
+            <w:pPr>
+              <w:pStyle w:val="TableParagraph"/>
+              <w:spacing w:line="268" w:lineRule="exact"/>
+            </w:pPr>
+            <w:r>
+              <w:t>Returns</w:t>
             </w:r>
           </w:p>
         </w:tc>
@@ -1821,17 +1553,44 @@
           <w:p>
             <w:pPr>
               <w:pStyle w:val="TableParagraph"/>
-              <w:spacing w:line="249" w:lineRule="exact"/>
-            </w:pPr>
-            <w:r>
-              <w:t>Yes</w:t>
-            </w:r>
-          </w:p>
-        </w:tc>
-      </w:tr>
-      <w:tr>
-        <w:trPr>
-          <w:trHeight w:val="806"/>
+              <w:spacing w:line="268" w:lineRule="exact"/>
+            </w:pPr>
+            <w:r>
+              <w:t>{</w:t>
+            </w:r>
+          </w:p>
+          <w:p>
+            <w:pPr>
+              <w:pStyle w:val="TableParagraph"/>
+              <w:ind w:left="0"/>
+            </w:pPr>
+            <w:r>
+              <w:t xml:space="preserve">       “u_id”: 654687,</w:t>
+            </w:r>
+          </w:p>
+          <w:p>
+            <w:pPr>
+              <w:pStyle w:val="TableParagraph"/>
+              <w:spacing w:line="268" w:lineRule="exact"/>
+            </w:pPr>
+            <w:r>
+              <w:t xml:space="preserve">     “u_status”: “deleted”                  </w:t>
+            </w:r>
+          </w:p>
+          <w:p>
+            <w:pPr>
+              <w:pStyle w:val="TableParagraph"/>
+              <w:spacing w:line="251" w:lineRule="exact"/>
+            </w:pPr>
+            <w:r>
+              <w:t>}</w:t>
+            </w:r>
+          </w:p>
+        </w:tc>
+      </w:tr>
+      <w:tr>
+        <w:trPr>
+          <w:trHeight w:val="270"/>
         </w:trPr>
         <w:tc>
           <w:tcPr>
@@ -1840,9 +1599,42 @@
           <w:p>
             <w:pPr>
               <w:pStyle w:val="TableParagraph"/>
-            </w:pPr>
-            <w:r>
-              <w:t>Request</w:t>
+              <w:spacing w:line="251" w:lineRule="exact"/>
+            </w:pPr>
+            <w:r>
+              <w:t>On</w:t>
+            </w:r>
+            <w:r>
+              <w:rPr>
+                <w:spacing w:val="-2"/>
+              </w:rPr>
+              <w:t xml:space="preserve"> </w:t>
+            </w:r>
+            <w:r>
+              <w:t>Error</w:t>
+            </w:r>
+          </w:p>
+        </w:tc>
+        <w:tc>
+          <w:tcPr>
+            <w:tcW w:w="7037" w:type="dxa"/>
+          </w:tcPr>
+          <w:p>
+            <w:pPr>
+              <w:pStyle w:val="TableParagraph"/>
+              <w:spacing w:line="251" w:lineRule="exact"/>
+            </w:pPr>
+            <w:r>
+              <w:t>401</w:t>
+            </w:r>
+            <w:r>
+              <w:rPr>
+                <w:spacing w:val="-2"/>
+              </w:rPr>
+              <w:t xml:space="preserve"> </w:t>
+            </w:r>
+            <w:r>
+              <w:t>Unauthorized,</w:t>
             </w:r>
             <w:r>
               <w:rPr>
@@ -1851,41 +1643,16 @@
               <w:t xml:space="preserve"> </w:t>
             </w:r>
             <w:r>
-              <w:t>Body</w:t>
-            </w:r>
-          </w:p>
-        </w:tc>
-        <w:tc>
-          <w:tcPr>
-            <w:tcW w:w="7037" w:type="dxa"/>
-          </w:tcPr>
-          <w:p>
-            <w:pPr>
-              <w:pStyle w:val="TableParagraph"/>
-            </w:pPr>
-            <w:r>
-              <w:t>{</w:t>
-            </w:r>
-          </w:p>
-          <w:p>
-            <w:pPr>
-              <w:pStyle w:val="TableParagraph"/>
-              <w:spacing w:line="240" w:lineRule="auto"/>
-            </w:pPr>
-            <w:r>
-              <w:t xml:space="preserve">    </w:t>
-            </w:r>
-            <w:r>
-              <w:t>“text”:</w:t>
-            </w:r>
-            <w:r>
-              <w:rPr>
-                <w:spacing w:val="-4"/>
-              </w:rPr>
-              <w:t xml:space="preserve"> </w:t>
-            </w:r>
-            <w:r>
-              <w:t>“This</w:t>
+              <w:t>500</w:t>
+            </w:r>
+            <w:r>
+              <w:rPr>
+                <w:spacing w:val="-2"/>
+              </w:rPr>
+              <w:t xml:space="preserve"> </w:t>
+            </w:r>
+            <w:r>
+              <w:t>Internal</w:t>
             </w:r>
             <w:r>
               <w:rPr>
@@ -1894,7 +1661,7 @@
               <w:t xml:space="preserve"> </w:t>
             </w:r>
             <w:r>
-              <w:t>is</w:t>
+              <w:t>Server</w:t>
             </w:r>
             <w:r>
               <w:rPr>
@@ -1903,282 +1670,42 @@
               <w:t xml:space="preserve"> </w:t>
             </w:r>
             <w:r>
-              <w:t>the</w:t>
-            </w:r>
-            <w:r>
-              <w:rPr>
-                <w:spacing w:val="-3"/>
-              </w:rPr>
-              <w:t xml:space="preserve"> </w:t>
-            </w:r>
-            <w:r>
-              <w:t>post’s</w:t>
-            </w:r>
-            <w:r>
-              <w:rPr>
-                <w:spacing w:val="-1"/>
-              </w:rPr>
-              <w:t xml:space="preserve"> </w:t>
-            </w:r>
-            <w:r>
-              <w:t>text”</w:t>
-            </w:r>
-          </w:p>
-          <w:p>
-            <w:pPr>
-              <w:pStyle w:val="TableParagraph"/>
-              <w:spacing w:line="252" w:lineRule="exact"/>
-            </w:pPr>
-            <w:r>
-              <w:t>}</w:t>
-            </w:r>
-          </w:p>
-        </w:tc>
-      </w:tr>
-      <w:tr>
-        <w:trPr>
-          <w:trHeight w:val="806"/>
-        </w:trPr>
-        <w:tc>
-          <w:tcPr>
-            <w:tcW w:w="2315" w:type="dxa"/>
-          </w:tcPr>
-          <w:p>
-            <w:pPr>
-              <w:pStyle w:val="TableParagraph"/>
-            </w:pPr>
-            <w:r>
-              <w:t>Returns</w:t>
-            </w:r>
-          </w:p>
-        </w:tc>
-        <w:tc>
-          <w:tcPr>
-            <w:tcW w:w="7037" w:type="dxa"/>
-          </w:tcPr>
-          <w:p>
-            <w:pPr>
-              <w:pStyle w:val="TableParagraph"/>
-            </w:pPr>
-            <w:r>
-              <w:t>{</w:t>
-            </w:r>
-          </w:p>
-          <w:p>
-            <w:pPr>
-              <w:pStyle w:val="TableParagraph"/>
-              <w:spacing w:line="240" w:lineRule="auto"/>
-              <w:ind w:left="306"/>
-            </w:pPr>
-            <w:r>
-              <w:t>“</w:t>
-            </w:r>
-            <w:r>
-              <w:t>p_</w:t>
-            </w:r>
-            <w:r>
-              <w:t>id”:</w:t>
-            </w:r>
-            <w:r>
-              <w:rPr>
-                <w:spacing w:val="-2"/>
-              </w:rPr>
-              <w:t xml:space="preserve"> </w:t>
-            </w:r>
-            <w:r>
-              <w:rPr>
-                <w:spacing w:val="-2"/>
-              </w:rPr>
-              <w:t>“</w:t>
-            </w:r>
-            <w:r>
-              <w:t>7</w:t>
-            </w:r>
-            <w:r>
-              <w:t>43424</w:t>
-            </w:r>
-            <w:r>
-              <w:t>”</w:t>
-            </w:r>
-            <w:r>
-              <w:rPr>
-                <w:spacing w:val="-2"/>
-              </w:rPr>
-              <w:t xml:space="preserve"> </w:t>
-            </w:r>
-            <w:r>
-              <w:t>(The id</w:t>
-            </w:r>
-            <w:r>
-              <w:rPr>
-                <w:spacing w:val="-6"/>
-              </w:rPr>
-              <w:t xml:space="preserve"> </w:t>
-            </w:r>
-            <w:r>
-              <w:t>of</w:t>
-            </w:r>
-            <w:r>
-              <w:rPr>
-                <w:spacing w:val="-2"/>
-              </w:rPr>
-              <w:t xml:space="preserve"> </w:t>
-            </w:r>
-            <w:r>
-              <w:t>the newly</w:t>
-            </w:r>
-            <w:r>
-              <w:rPr>
-                <w:spacing w:val="-2"/>
-              </w:rPr>
-              <w:t xml:space="preserve"> </w:t>
-            </w:r>
-            <w:r>
-              <w:t>created</w:t>
-            </w:r>
-            <w:r>
-              <w:rPr>
-                <w:spacing w:val="-1"/>
-              </w:rPr>
-              <w:t xml:space="preserve"> </w:t>
-            </w:r>
-            <w:r>
-              <w:t>post)</w:t>
-            </w:r>
-            <w:r>
-              <w:t>,</w:t>
-            </w:r>
-          </w:p>
-          <w:p>
-            <w:pPr>
-              <w:pStyle w:val="TableParagraph"/>
-              <w:spacing w:line="240" w:lineRule="auto"/>
-              <w:ind w:left="306"/>
-            </w:pPr>
-            <w:r>
-              <w:t xml:space="preserve">“time”: </w:t>
-            </w:r>
-            <w:r>
-              <w:t>"2018-12-10T13:49:51.141Z"</w:t>
-            </w:r>
-          </w:p>
-          <w:p>
-            <w:pPr>
-              <w:pStyle w:val="TableParagraph"/>
-              <w:spacing w:line="252" w:lineRule="exact"/>
-            </w:pPr>
-            <w:r>
-              <w:t>}</w:t>
-            </w:r>
-          </w:p>
-        </w:tc>
-      </w:tr>
-      <w:tr>
-        <w:trPr>
-          <w:trHeight w:val="537"/>
-        </w:trPr>
-        <w:tc>
-          <w:tcPr>
-            <w:tcW w:w="2315" w:type="dxa"/>
-          </w:tcPr>
-          <w:p>
-            <w:pPr>
-              <w:pStyle w:val="TableParagraph"/>
-            </w:pPr>
-            <w:r>
-              <w:t>On</w:t>
-            </w:r>
-            <w:r>
-              <w:rPr>
-                <w:spacing w:val="-2"/>
-              </w:rPr>
-              <w:t xml:space="preserve"> </w:t>
-            </w:r>
-            <w:r>
               <w:t>Error</w:t>
             </w:r>
           </w:p>
         </w:tc>
-        <w:tc>
-          <w:tcPr>
-            <w:tcW w:w="7037" w:type="dxa"/>
-          </w:tcPr>
-          <w:p>
-            <w:pPr>
-              <w:pStyle w:val="TableParagraph"/>
-            </w:pPr>
-            <w:r>
-              <w:t>401</w:t>
-            </w:r>
-            <w:r>
-              <w:rPr>
-                <w:spacing w:val="-2"/>
-              </w:rPr>
-              <w:t xml:space="preserve"> </w:t>
-            </w:r>
-            <w:r>
-              <w:t>Unauthorized,</w:t>
-            </w:r>
-            <w:r>
-              <w:rPr>
-                <w:spacing w:val="-3"/>
-              </w:rPr>
-              <w:t xml:space="preserve"> </w:t>
-            </w:r>
-            <w:r>
-              <w:t>500</w:t>
-            </w:r>
-            <w:r>
-              <w:rPr>
-                <w:spacing w:val="-1"/>
-              </w:rPr>
-              <w:t xml:space="preserve"> </w:t>
-            </w:r>
-            <w:r>
-              <w:t>Internal</w:t>
-            </w:r>
-            <w:r>
-              <w:rPr>
-                <w:spacing w:val="-1"/>
-              </w:rPr>
-              <w:t xml:space="preserve"> </w:t>
-            </w:r>
-            <w:r>
-              <w:t>Server</w:t>
-            </w:r>
-            <w:r>
-              <w:rPr>
-                <w:spacing w:val="-2"/>
-              </w:rPr>
-              <w:t xml:space="preserve"> </w:t>
-            </w:r>
-            <w:r>
-              <w:t>Error,</w:t>
-            </w:r>
-            <w:r>
-              <w:rPr>
-                <w:spacing w:val="-3"/>
-              </w:rPr>
-              <w:t xml:space="preserve"> </w:t>
-            </w:r>
-            <w:r>
-              <w:t>403</w:t>
-            </w:r>
-          </w:p>
-          <w:p>
-            <w:pPr>
-              <w:pStyle w:val="TableParagraph"/>
-              <w:spacing w:line="252" w:lineRule="exact"/>
-            </w:pPr>
-            <w:r>
-              <w:t>Forbidden</w:t>
-            </w:r>
-          </w:p>
-        </w:tc>
       </w:tr>
     </w:tbl>
-    <w:p/>
-    <w:p/>
+    <w:p>
+      <w:pPr>
+        <w:pStyle w:val="BodyText"/>
+        <w:spacing w:before="11"/>
+        <w:rPr>
+          <w:rFonts w:ascii="Calibri Light"/>
+          <w:sz w:val="16"/>
+        </w:rPr>
+      </w:pPr>
+    </w:p>
+    <w:p>
+      <w:pPr>
+        <w:pStyle w:val="BodyText"/>
+        <w:spacing w:before="11"/>
+        <w:rPr>
+          <w:rFonts w:ascii="Calibri Light"/>
+          <w:sz w:val="16"/>
+        </w:rPr>
+      </w:pPr>
+    </w:p>
+    <w:p>
+      <w:pPr>
+        <w:pStyle w:val="BodyText"/>
+        <w:spacing w:before="11"/>
+        <w:rPr>
+          <w:rFonts w:ascii="Calibri Light"/>
+          <w:sz w:val="16"/>
+        </w:rPr>
+      </w:pPr>
+    </w:p>
     <w:tbl>
       <w:tblPr>
         <w:tblW w:w="0" w:type="auto"/>
@@ -2266,7 +1793,7 @@
               <w:spacing w:line="248" w:lineRule="exact"/>
             </w:pPr>
             <w:r>
-              <w:t>DELETE</w:t>
+              <w:t>POST</w:t>
             </w:r>
           </w:p>
         </w:tc>
@@ -2351,22 +1878,52 @@
               <w:t xml:space="preserve">    </w:t>
             </w:r>
             <w:r>
-              <w:t>“p_id”:</w:t>
-            </w:r>
-            <w:r>
-              <w:rPr>
-                <w:spacing w:val="-2"/>
-              </w:rPr>
-              <w:t xml:space="preserve"> </w:t>
-            </w:r>
-            <w:r>
-              <w:rPr>
-                <w:spacing w:val="-2"/>
-              </w:rPr>
-              <w:t>“</w:t>
-            </w:r>
-            <w:r>
-              <w:t>743424”</w:t>
+              <w:t>“text”:</w:t>
+            </w:r>
+            <w:r>
+              <w:rPr>
+                <w:spacing w:val="-4"/>
+              </w:rPr>
+              <w:t xml:space="preserve"> </w:t>
+            </w:r>
+            <w:r>
+              <w:t>“This</w:t>
+            </w:r>
+            <w:r>
+              <w:rPr>
+                <w:spacing w:val="-1"/>
+              </w:rPr>
+              <w:t xml:space="preserve"> </w:t>
+            </w:r>
+            <w:r>
+              <w:t>is</w:t>
+            </w:r>
+            <w:r>
+              <w:rPr>
+                <w:spacing w:val="-1"/>
+              </w:rPr>
+              <w:t xml:space="preserve"> </w:t>
+            </w:r>
+            <w:r>
+              <w:t>the</w:t>
+            </w:r>
+            <w:r>
+              <w:rPr>
+                <w:spacing w:val="-3"/>
+              </w:rPr>
+              <w:t xml:space="preserve"> </w:t>
+            </w:r>
+            <w:r>
+              <w:t>post’s</w:t>
+            </w:r>
+            <w:r>
+              <w:rPr>
+                <w:spacing w:val="-1"/>
+              </w:rPr>
+              <w:t xml:space="preserve"> </w:t>
+            </w:r>
+            <w:r>
+              <w:t>text”</w:t>
             </w:r>
           </w:p>
           <w:p>
@@ -2437,7 +1994,74 @@
               <w:t>“</w:t>
             </w:r>
             <w:r>
-              <w:t>743424”</w:t>
+              <w:t>7</w:t>
+            </w:r>
+            <w:r>
+              <w:t>43424</w:t>
+            </w:r>
+            <w:r>
+              <w:t>”</w:t>
+            </w:r>
+            <w:r>
+              <w:rPr>
+                <w:spacing w:val="-2"/>
+              </w:rPr>
+              <w:t xml:space="preserve"> </w:t>
+            </w:r>
+            <w:r>
+              <w:t>(The id</w:t>
+            </w:r>
+            <w:r>
+              <w:rPr>
+                <w:spacing w:val="-6"/>
+              </w:rPr>
+              <w:t xml:space="preserve"> </w:t>
+            </w:r>
+            <w:r>
+              <w:t>of</w:t>
+            </w:r>
+            <w:r>
+              <w:rPr>
+                <w:spacing w:val="-2"/>
+              </w:rPr>
+              <w:t xml:space="preserve"> </w:t>
+            </w:r>
+            <w:r>
+              <w:t>the newly</w:t>
+            </w:r>
+            <w:r>
+              <w:rPr>
+                <w:spacing w:val="-2"/>
+              </w:rPr>
+              <w:t xml:space="preserve"> </w:t>
+            </w:r>
+            <w:r>
+              <w:t>created</w:t>
+            </w:r>
+            <w:r>
+              <w:rPr>
+                <w:spacing w:val="-1"/>
+              </w:rPr>
+              <w:t xml:space="preserve"> </w:t>
+            </w:r>
+            <w:r>
+              <w:t>post)</w:t>
+            </w:r>
+            <w:r>
+              <w:t>,</w:t>
+            </w:r>
+          </w:p>
+          <w:p>
+            <w:pPr>
+              <w:pStyle w:val="TableParagraph"/>
+              <w:spacing w:line="240" w:lineRule="auto"/>
+              <w:ind w:left="306"/>
+            </w:pPr>
+            <w:r>
+              <w:t xml:space="preserve">“time”: </w:t>
+            </w:r>
+            <w:r>
+              <w:t>"2018-12-10T13:49:51.141Z"</w:t>
             </w:r>
           </w:p>
           <w:p>
@@ -2542,17 +2166,11 @@
             <w:r>
               <w:t>403</w:t>
             </w:r>
-          </w:p>
-          <w:p>
-            <w:pPr>
-              <w:pStyle w:val="TableParagraph"/>
-              <w:spacing w:line="252" w:lineRule="exact"/>
-            </w:pPr>
+            <w:r>
+              <w:t xml:space="preserve"> </w:t>
+            </w:r>
             <w:r>
               <w:t>Forbidden</w:t>
-            </w:r>
-            <w:r>
-              <w:t>, 409 Conflict</w:t>
             </w:r>
           </w:p>
         </w:tc>
@@ -2813,7 +2431,6 @@
               <w:pStyle w:val="TableParagraph"/>
             </w:pPr>
             <w:r>
-              <w:lastRenderedPageBreak/>
               <w:t>Returns</w:t>
             </w:r>
           </w:p>
@@ -2853,7 +2470,7 @@
       </w:tr>
       <w:tr>
         <w:trPr>
-          <w:trHeight w:val="537"/>
+          <w:trHeight w:val="373"/>
         </w:trPr>
         <w:tc>
           <w:tcPr>
@@ -2942,12 +2559,9 @@
             <w:r>
               <w:t>403</w:t>
             </w:r>
-          </w:p>
-          <w:p>
-            <w:pPr>
-              <w:pStyle w:val="TableParagraph"/>
-              <w:spacing w:line="252" w:lineRule="exact"/>
-            </w:pPr>
+            <w:r>
+              <w:t xml:space="preserve"> </w:t>
+            </w:r>
             <w:r>
               <w:t>Forbidden, 409 Conflict</w:t>
             </w:r>
@@ -2955,16 +2569,16 @@
         </w:tc>
       </w:tr>
     </w:tbl>
-    <w:p>
-      <w:r>
-        <w:t xml:space="preserve"> </w:t>
-      </w:r>
-    </w:p>
-    <w:p>
-      <w:r>
-        <w:br w:type="page"/>
-      </w:r>
-    </w:p>
+    <w:p/>
+    <w:p/>
+    <w:p/>
+    <w:p/>
+    <w:p/>
+    <w:p/>
+    <w:p/>
+    <w:p/>
+    <w:p/>
+    <w:p/>
     <w:p/>
     <w:tbl>
       <w:tblPr>
@@ -3003,6 +2617,7 @@
               <w:spacing w:line="248" w:lineRule="exact"/>
             </w:pPr>
             <w:r>
+              <w:lastRenderedPageBreak/>
               <w:t>Resource</w:t>
             </w:r>
           </w:p>
@@ -3237,7 +2852,7 @@
       </w:tr>
       <w:tr>
         <w:trPr>
-          <w:trHeight w:val="537"/>
+          <w:trHeight w:val="328"/>
         </w:trPr>
         <w:tc>
           <w:tcPr>
@@ -3326,12 +2941,9 @@
             <w:r>
               <w:t>403</w:t>
             </w:r>
-          </w:p>
-          <w:p>
-            <w:pPr>
-              <w:pStyle w:val="TableParagraph"/>
-              <w:spacing w:line="252" w:lineRule="exact"/>
-            </w:pPr>
+            <w:r>
+              <w:t xml:space="preserve"> </w:t>
+            </w:r>
             <w:r>
               <w:t>Forbidden, 409 Conflict</w:t>
             </w:r>
@@ -3673,7 +3285,7 @@
       </w:tr>
       <w:tr>
         <w:trPr>
-          <w:trHeight w:val="537"/>
+          <w:trHeight w:val="301"/>
         </w:trPr>
         <w:tc>
           <w:tcPr>
@@ -3762,12 +3374,9 @@
             <w:r>
               <w:t>403</w:t>
             </w:r>
-          </w:p>
-          <w:p>
-            <w:pPr>
-              <w:pStyle w:val="TableParagraph"/>
-              <w:spacing w:line="252" w:lineRule="exact"/>
-            </w:pPr>
+            <w:r>
+              <w:t xml:space="preserve"> </w:t>
+            </w:r>
             <w:r>
               <w:t>Forbidden</w:t>
             </w:r>
@@ -4140,12 +3749,9 @@
             <w:r>
               <w:t>403</w:t>
             </w:r>
-          </w:p>
-          <w:p>
-            <w:pPr>
-              <w:pStyle w:val="TableParagraph"/>
-              <w:spacing w:line="252" w:lineRule="exact"/>
-            </w:pPr>
+            <w:r>
+              <w:t xml:space="preserve"> </w:t>
+            </w:r>
             <w:r>
               <w:t>Forbidden</w:t>
             </w:r>
@@ -4566,12 +4172,9 @@
             <w:r>
               <w:t>403</w:t>
             </w:r>
-          </w:p>
-          <w:p>
-            <w:pPr>
-              <w:pStyle w:val="TableParagraph"/>
-              <w:spacing w:line="252" w:lineRule="exact"/>
-            </w:pPr>
+            <w:r>
+              <w:t xml:space="preserve"> </w:t>
+            </w:r>
             <w:r>
               <w:t>Forbidden</w:t>
             </w:r>
@@ -4979,12 +4582,9 @@
             <w:r>
               <w:t>403</w:t>
             </w:r>
-          </w:p>
-          <w:p>
-            <w:pPr>
-              <w:pStyle w:val="TableParagraph"/>
-              <w:spacing w:line="252" w:lineRule="exact"/>
-            </w:pPr>
+            <w:r>
+              <w:t xml:space="preserve"> </w:t>
+            </w:r>
             <w:r>
               <w:t>Forbidden</w:t>
             </w:r>
@@ -5093,10 +4693,10 @@
               <w:spacing w:line="248" w:lineRule="exact"/>
             </w:pPr>
             <w:r>
-              <w:t>api/admin</w:t>
-            </w:r>
-            <w:r>
-              <w:t>/</w:t>
+              <w:t>api/</w:t>
+            </w:r>
+            <w:r>
+              <w:t xml:space="preserve"> </w:t>
             </w:r>
             <w:r>
               <w:t>post</w:t>
@@ -5404,12 +5004,9 @@
             <w:r>
               <w:t>403</w:t>
             </w:r>
-          </w:p>
-          <w:p>
-            <w:pPr>
-              <w:pStyle w:val="TableParagraph"/>
-              <w:spacing w:line="252" w:lineRule="exact"/>
-            </w:pPr>
+            <w:r>
+              <w:t xml:space="preserve"> </w:t>
+            </w:r>
             <w:r>
               <w:t>Forbidden</w:t>
             </w:r>

</xml_diff>

<commit_message>
added message functions without get
</commit_message>
<xml_diff>
--- a/API specification.docx
+++ b/API specification.docx
@@ -317,7 +317,31 @@
               <w:pStyle w:val="TableParagraph"/>
             </w:pPr>
             <w:r>
-              <w:t xml:space="preserve">    “full_name”: “Ilan Zisser”,</w:t>
+              <w:t xml:space="preserve">    “</w:t>
+            </w:r>
+            <w:proofErr w:type="spellStart"/>
+            <w:r>
+              <w:t>full_name</w:t>
+            </w:r>
+            <w:proofErr w:type="spellEnd"/>
+            <w:r>
+              <w:t>”: “</w:t>
+            </w:r>
+            <w:proofErr w:type="spellStart"/>
+            <w:r>
+              <w:t>Ilan</w:t>
+            </w:r>
+            <w:proofErr w:type="spellEnd"/>
+            <w:r>
+              <w:t xml:space="preserve"> </w:t>
+            </w:r>
+            <w:proofErr w:type="spellStart"/>
+            <w:r>
+              <w:t>Zisser</w:t>
+            </w:r>
+            <w:proofErr w:type="spellEnd"/>
+            <w:r>
+              <w:t>”,</w:t>
             </w:r>
           </w:p>
           <w:p>
@@ -1286,13 +1310,7 @@
               <w:t xml:space="preserve"> </w:t>
             </w:r>
             <w:r>
-              <w:t>403</w:t>
-            </w:r>
-            <w:r>
-              <w:t xml:space="preserve"> </w:t>
-            </w:r>
-            <w:r>
-              <w:t>Forbidden</w:t>
+              <w:t>403 Forbidden</w:t>
             </w:r>
           </w:p>
         </w:tc>
@@ -2365,7 +2383,15 @@
               <w:spacing w:line="240" w:lineRule="auto"/>
             </w:pPr>
             <w:r>
-              <w:t xml:space="preserve">    “start_date”: </w:t>
+              <w:t xml:space="preserve">    “</w:t>
+            </w:r>
+            <w:proofErr w:type="spellStart"/>
+            <w:r>
+              <w:t>start_date</w:t>
+            </w:r>
+            <w:proofErr w:type="spellEnd"/>
+            <w:r>
+              <w:t xml:space="preserve">”: </w:t>
             </w:r>
             <w:r>
               <w:t>"2018-12-10T13:49:51.141Z"</w:t>
@@ -2395,7 +2421,15 @@
               <w:spacing w:line="240" w:lineRule="auto"/>
             </w:pPr>
             <w:r>
-              <w:t xml:space="preserve">    “end_date”: </w:t>
+              <w:t xml:space="preserve">    “</w:t>
+            </w:r>
+            <w:proofErr w:type="spellStart"/>
+            <w:r>
+              <w:t>end_date</w:t>
+            </w:r>
+            <w:proofErr w:type="spellEnd"/>
+            <w:r>
+              <w:t xml:space="preserve">”: </w:t>
             </w:r>
             <w:r>
               <w:t>"201</w:t>
@@ -2750,7 +2784,15 @@
               <w:spacing w:line="240" w:lineRule="auto"/>
             </w:pPr>
             <w:r>
-              <w:t xml:space="preserve">    “u_id”:</w:t>
+              <w:t xml:space="preserve">    “</w:t>
+            </w:r>
+            <w:proofErr w:type="spellStart"/>
+            <w:r>
+              <w:t>sender_id</w:t>
+            </w:r>
+            <w:proofErr w:type="spellEnd"/>
+            <w:r>
+              <w:t>”:</w:t>
             </w:r>
             <w:r>
               <w:rPr>
@@ -2780,7 +2822,15 @@
               <w:spacing w:line="240" w:lineRule="auto"/>
             </w:pPr>
             <w:r>
-              <w:t xml:space="preserve">    “m_status”</w:t>
+              <w:t xml:space="preserve">    “</w:t>
+            </w:r>
+            <w:proofErr w:type="spellStart"/>
+            <w:r>
+              <w:t>m_status</w:t>
+            </w:r>
+            <w:proofErr w:type="spellEnd"/>
+            <w:r>
+              <w:t>”</w:t>
             </w:r>
             <w:r>
               <w:t>: “read/unread/all”</w:t>
@@ -3124,11 +3174,16 @@
             <w:r>
               <w:t xml:space="preserve">    “</w:t>
             </w:r>
+            <w:proofErr w:type="spellStart"/>
             <w:r>
               <w:t>receiver</w:t>
             </w:r>
             <w:r>
-              <w:t>_id”:</w:t>
+              <w:t>_id</w:t>
+            </w:r>
+            <w:proofErr w:type="spellEnd"/>
+            <w:r>
+              <w:t>”:</w:t>
             </w:r>
             <w:r>
               <w:rPr>
@@ -3204,11 +3259,16 @@
             <w:r>
               <w:t>“</w:t>
             </w:r>
+            <w:proofErr w:type="spellStart"/>
             <w:r>
               <w:t>receiver</w:t>
             </w:r>
             <w:r>
-              <w:t>_id”:</w:t>
+              <w:t>_id</w:t>
+            </w:r>
+            <w:proofErr w:type="spellEnd"/>
+            <w:r>
+              <w:t>”:</w:t>
             </w:r>
             <w:r>
               <w:rPr>
@@ -3240,7 +3300,15 @@
               <w:ind w:left="306"/>
             </w:pPr>
             <w:r>
-              <w:t>“m_status”: “unread”,</w:t>
+              <w:t>“</w:t>
+            </w:r>
+            <w:proofErr w:type="spellStart"/>
+            <w:r>
+              <w:t>m_status</w:t>
+            </w:r>
+            <w:proofErr w:type="spellEnd"/>
+            <w:r>
+              <w:t>”: “unread”,</w:t>
             </w:r>
           </w:p>
           <w:p>
@@ -3379,6 +3447,673 @@
             </w:r>
             <w:r>
               <w:t>Forbidden</w:t>
+            </w:r>
+          </w:p>
+        </w:tc>
+      </w:tr>
+    </w:tbl>
+    <w:p/>
+    <w:p/>
+    <w:tbl>
+      <w:tblPr>
+        <w:tblW w:w="0" w:type="auto"/>
+        <w:tblInd w:w="110" w:type="dxa"/>
+        <w:tblBorders>
+          <w:top w:val="single" w:sz="4" w:space="0" w:color="000000"/>
+          <w:left w:val="single" w:sz="4" w:space="0" w:color="000000"/>
+          <w:bottom w:val="single" w:sz="4" w:space="0" w:color="000000"/>
+          <w:right w:val="single" w:sz="4" w:space="0" w:color="000000"/>
+          <w:insideH w:val="single" w:sz="4" w:space="0" w:color="000000"/>
+          <w:insideV w:val="single" w:sz="4" w:space="0" w:color="000000"/>
+        </w:tblBorders>
+        <w:tblLayout w:type="fixed"/>
+        <w:tblCellMar>
+          <w:left w:w="0" w:type="dxa"/>
+          <w:right w:w="0" w:type="dxa"/>
+        </w:tblCellMar>
+        <w:tblLook w:val="01E0" w:firstRow="1" w:lastRow="1" w:firstColumn="1" w:lastColumn="1" w:noHBand="0" w:noVBand="0"/>
+      </w:tblPr>
+      <w:tblGrid>
+        <w:gridCol w:w="2405"/>
+        <w:gridCol w:w="6947"/>
+      </w:tblGrid>
+      <w:tr>
+        <w:trPr>
+          <w:trHeight w:val="268"/>
+        </w:trPr>
+        <w:tc>
+          <w:tcPr>
+            <w:tcW w:w="2405" w:type="dxa"/>
+          </w:tcPr>
+          <w:p>
+            <w:pPr>
+              <w:pStyle w:val="TableParagraph"/>
+              <w:spacing w:line="248" w:lineRule="exact"/>
+            </w:pPr>
+            <w:r>
+              <w:t>Resource</w:t>
+            </w:r>
+          </w:p>
+        </w:tc>
+        <w:tc>
+          <w:tcPr>
+            <w:tcW w:w="6947" w:type="dxa"/>
+          </w:tcPr>
+          <w:p>
+            <w:pPr>
+              <w:pStyle w:val="TableParagraph"/>
+              <w:spacing w:line="248" w:lineRule="exact"/>
+            </w:pPr>
+            <w:r>
+              <w:t>api/users</w:t>
+            </w:r>
+          </w:p>
+        </w:tc>
+      </w:tr>
+      <w:tr>
+        <w:trPr>
+          <w:trHeight w:val="268"/>
+        </w:trPr>
+        <w:tc>
+          <w:tcPr>
+            <w:tcW w:w="2405" w:type="dxa"/>
+          </w:tcPr>
+          <w:p>
+            <w:pPr>
+              <w:pStyle w:val="TableParagraph"/>
+              <w:spacing w:line="248" w:lineRule="exact"/>
+            </w:pPr>
+            <w:r>
+              <w:t>Method</w:t>
+            </w:r>
+          </w:p>
+        </w:tc>
+        <w:tc>
+          <w:tcPr>
+            <w:tcW w:w="6947" w:type="dxa"/>
+          </w:tcPr>
+          <w:p>
+            <w:pPr>
+              <w:pStyle w:val="TableParagraph"/>
+              <w:spacing w:line="248" w:lineRule="exact"/>
+            </w:pPr>
+            <w:r>
+              <w:t>GET</w:t>
+            </w:r>
+          </w:p>
+        </w:tc>
+      </w:tr>
+      <w:tr>
+        <w:trPr>
+          <w:trHeight w:val="268"/>
+        </w:trPr>
+        <w:tc>
+          <w:tcPr>
+            <w:tcW w:w="2405" w:type="dxa"/>
+          </w:tcPr>
+          <w:p>
+            <w:pPr>
+              <w:pStyle w:val="TableParagraph"/>
+              <w:spacing w:line="249" w:lineRule="exact"/>
+            </w:pPr>
+            <w:r>
+              <w:t>Authenticated</w:t>
+            </w:r>
+          </w:p>
+        </w:tc>
+        <w:tc>
+          <w:tcPr>
+            <w:tcW w:w="6947" w:type="dxa"/>
+          </w:tcPr>
+          <w:p>
+            <w:pPr>
+              <w:pStyle w:val="TableParagraph"/>
+              <w:spacing w:line="249" w:lineRule="exact"/>
+            </w:pPr>
+            <w:r>
+              <w:t>Yes</w:t>
+            </w:r>
+          </w:p>
+        </w:tc>
+      </w:tr>
+      <w:tr>
+        <w:trPr>
+          <w:trHeight w:val="806"/>
+        </w:trPr>
+        <w:tc>
+          <w:tcPr>
+            <w:tcW w:w="2405" w:type="dxa"/>
+          </w:tcPr>
+          <w:p>
+            <w:pPr>
+              <w:pStyle w:val="TableParagraph"/>
+            </w:pPr>
+            <w:r>
+              <w:t>Request</w:t>
+            </w:r>
+            <w:r>
+              <w:rPr>
+                <w:spacing w:val="-3"/>
+              </w:rPr>
+              <w:t xml:space="preserve"> </w:t>
+            </w:r>
+            <w:r>
+              <w:t>Body</w:t>
+            </w:r>
+          </w:p>
+        </w:tc>
+        <w:tc>
+          <w:tcPr>
+            <w:tcW w:w="6947" w:type="dxa"/>
+          </w:tcPr>
+          <w:p>
+            <w:pPr>
+              <w:pStyle w:val="TableParagraph"/>
+            </w:pPr>
+            <w:r>
+              <w:t>{</w:t>
+            </w:r>
+          </w:p>
+          <w:p>
+            <w:pPr>
+              <w:pStyle w:val="TableParagraph"/>
+              <w:spacing w:line="252" w:lineRule="exact"/>
+            </w:pPr>
+            <w:r>
+              <w:t>}</w:t>
+            </w:r>
+          </w:p>
+        </w:tc>
+      </w:tr>
+      <w:tr>
+        <w:trPr>
+          <w:trHeight w:val="806"/>
+        </w:trPr>
+        <w:tc>
+          <w:tcPr>
+            <w:tcW w:w="2405" w:type="dxa"/>
+          </w:tcPr>
+          <w:p>
+            <w:pPr>
+              <w:pStyle w:val="TableParagraph"/>
+            </w:pPr>
+            <w:r>
+              <w:t>Returns</w:t>
+            </w:r>
+          </w:p>
+        </w:tc>
+        <w:tc>
+          <w:tcPr>
+            <w:tcW w:w="6947" w:type="dxa"/>
+          </w:tcPr>
+          <w:p>
+            <w:pPr>
+              <w:pStyle w:val="TableParagraph"/>
+            </w:pPr>
+            <w:r>
+              <w:t>{</w:t>
+            </w:r>
+          </w:p>
+          <w:p>
+            <w:pPr>
+              <w:pStyle w:val="TableParagraph"/>
+              <w:spacing w:line="240" w:lineRule="auto"/>
+              <w:ind w:left="306"/>
+            </w:pPr>
+            <w:r>
+              <w:t>“users”: [*list of users*]</w:t>
+            </w:r>
+          </w:p>
+          <w:p>
+            <w:pPr>
+              <w:pStyle w:val="TableParagraph"/>
+              <w:spacing w:line="252" w:lineRule="exact"/>
+            </w:pPr>
+            <w:r>
+              <w:t>}</w:t>
+            </w:r>
+          </w:p>
+        </w:tc>
+      </w:tr>
+      <w:tr>
+        <w:trPr>
+          <w:trHeight w:val="537"/>
+        </w:trPr>
+        <w:tc>
+          <w:tcPr>
+            <w:tcW w:w="2405" w:type="dxa"/>
+          </w:tcPr>
+          <w:p>
+            <w:pPr>
+              <w:pStyle w:val="TableParagraph"/>
+            </w:pPr>
+            <w:r>
+              <w:t>On</w:t>
+            </w:r>
+            <w:r>
+              <w:rPr>
+                <w:spacing w:val="-2"/>
+              </w:rPr>
+              <w:t xml:space="preserve"> </w:t>
+            </w:r>
+            <w:r>
+              <w:t>Error</w:t>
+            </w:r>
+          </w:p>
+        </w:tc>
+        <w:tc>
+          <w:tcPr>
+            <w:tcW w:w="6947" w:type="dxa"/>
+          </w:tcPr>
+          <w:p>
+            <w:pPr>
+              <w:pStyle w:val="TableParagraph"/>
+            </w:pPr>
+            <w:r>
+              <w:t>401</w:t>
+            </w:r>
+            <w:r>
+              <w:rPr>
+                <w:spacing w:val="-2"/>
+              </w:rPr>
+              <w:t xml:space="preserve"> </w:t>
+            </w:r>
+            <w:r>
+              <w:t>Unauthorized,</w:t>
+            </w:r>
+            <w:r>
+              <w:rPr>
+                <w:spacing w:val="-3"/>
+              </w:rPr>
+              <w:t xml:space="preserve"> </w:t>
+            </w:r>
+            <w:r>
+              <w:t>500</w:t>
+            </w:r>
+            <w:r>
+              <w:rPr>
+                <w:spacing w:val="-1"/>
+              </w:rPr>
+              <w:t xml:space="preserve"> </w:t>
+            </w:r>
+            <w:r>
+              <w:t>Internal</w:t>
+            </w:r>
+            <w:r>
+              <w:rPr>
+                <w:spacing w:val="-1"/>
+              </w:rPr>
+              <w:t xml:space="preserve"> </w:t>
+            </w:r>
+            <w:r>
+              <w:t>Server</w:t>
+            </w:r>
+            <w:r>
+              <w:rPr>
+                <w:spacing w:val="-2"/>
+              </w:rPr>
+              <w:t xml:space="preserve"> </w:t>
+            </w:r>
+            <w:r>
+              <w:t>Error,</w:t>
+            </w:r>
+            <w:r>
+              <w:rPr>
+                <w:spacing w:val="-3"/>
+              </w:rPr>
+              <w:t xml:space="preserve"> </w:t>
+            </w:r>
+            <w:r>
+              <w:t>403 Forbidden</w:t>
+            </w:r>
+          </w:p>
+        </w:tc>
+      </w:tr>
+    </w:tbl>
+    <w:p/>
+    <w:p>
+      <w:r>
+        <w:br w:type="page"/>
+      </w:r>
+    </w:p>
+    <w:p/>
+    <w:tbl>
+      <w:tblPr>
+        <w:tblW w:w="0" w:type="auto"/>
+        <w:tblInd w:w="110" w:type="dxa"/>
+        <w:tblBorders>
+          <w:top w:val="single" w:sz="4" w:space="0" w:color="000000"/>
+          <w:left w:val="single" w:sz="4" w:space="0" w:color="000000"/>
+          <w:bottom w:val="single" w:sz="4" w:space="0" w:color="000000"/>
+          <w:right w:val="single" w:sz="4" w:space="0" w:color="000000"/>
+          <w:insideH w:val="single" w:sz="4" w:space="0" w:color="000000"/>
+          <w:insideV w:val="single" w:sz="4" w:space="0" w:color="000000"/>
+        </w:tblBorders>
+        <w:tblLayout w:type="fixed"/>
+        <w:tblCellMar>
+          <w:left w:w="0" w:type="dxa"/>
+          <w:right w:w="0" w:type="dxa"/>
+        </w:tblCellMar>
+        <w:tblLook w:val="01E0" w:firstRow="1" w:lastRow="1" w:firstColumn="1" w:lastColumn="1" w:noHBand="0" w:noVBand="0"/>
+      </w:tblPr>
+      <w:tblGrid>
+        <w:gridCol w:w="2135"/>
+        <w:gridCol w:w="7217"/>
+      </w:tblGrid>
+      <w:tr>
+        <w:trPr>
+          <w:trHeight w:val="268"/>
+        </w:trPr>
+        <w:tc>
+          <w:tcPr>
+            <w:tcW w:w="2135" w:type="dxa"/>
+          </w:tcPr>
+          <w:p>
+            <w:pPr>
+              <w:pStyle w:val="TableParagraph"/>
+              <w:spacing w:line="248" w:lineRule="exact"/>
+            </w:pPr>
+            <w:r>
+              <w:t>Resource</w:t>
+            </w:r>
+          </w:p>
+        </w:tc>
+        <w:tc>
+          <w:tcPr>
+            <w:tcW w:w="7217" w:type="dxa"/>
+          </w:tcPr>
+          <w:p>
+            <w:pPr>
+              <w:pStyle w:val="TableParagraph"/>
+              <w:spacing w:line="248" w:lineRule="exact"/>
+            </w:pPr>
+            <w:r>
+              <w:t>api/post</w:t>
+            </w:r>
+          </w:p>
+        </w:tc>
+      </w:tr>
+      <w:tr>
+        <w:trPr>
+          <w:trHeight w:val="268"/>
+        </w:trPr>
+        <w:tc>
+          <w:tcPr>
+            <w:tcW w:w="2135" w:type="dxa"/>
+          </w:tcPr>
+          <w:p>
+            <w:pPr>
+              <w:pStyle w:val="TableParagraph"/>
+              <w:spacing w:line="248" w:lineRule="exact"/>
+            </w:pPr>
+            <w:r>
+              <w:t>Method</w:t>
+            </w:r>
+          </w:p>
+        </w:tc>
+        <w:tc>
+          <w:tcPr>
+            <w:tcW w:w="7217" w:type="dxa"/>
+          </w:tcPr>
+          <w:p>
+            <w:pPr>
+              <w:pStyle w:val="TableParagraph"/>
+              <w:spacing w:line="248" w:lineRule="exact"/>
+            </w:pPr>
+            <w:r>
+              <w:t>DELETE</w:t>
+            </w:r>
+          </w:p>
+        </w:tc>
+      </w:tr>
+      <w:tr>
+        <w:trPr>
+          <w:trHeight w:val="268"/>
+        </w:trPr>
+        <w:tc>
+          <w:tcPr>
+            <w:tcW w:w="2135" w:type="dxa"/>
+          </w:tcPr>
+          <w:p>
+            <w:pPr>
+              <w:pStyle w:val="TableParagraph"/>
+              <w:spacing w:line="249" w:lineRule="exact"/>
+            </w:pPr>
+            <w:r>
+              <w:t>Authenticated</w:t>
+            </w:r>
+          </w:p>
+        </w:tc>
+        <w:tc>
+          <w:tcPr>
+            <w:tcW w:w="7217" w:type="dxa"/>
+          </w:tcPr>
+          <w:p>
+            <w:pPr>
+              <w:pStyle w:val="TableParagraph"/>
+              <w:spacing w:line="249" w:lineRule="exact"/>
+            </w:pPr>
+            <w:r>
+              <w:t>Yes</w:t>
+            </w:r>
+          </w:p>
+        </w:tc>
+      </w:tr>
+      <w:tr>
+        <w:trPr>
+          <w:trHeight w:val="806"/>
+        </w:trPr>
+        <w:tc>
+          <w:tcPr>
+            <w:tcW w:w="2135" w:type="dxa"/>
+          </w:tcPr>
+          <w:p>
+            <w:pPr>
+              <w:pStyle w:val="TableParagraph"/>
+            </w:pPr>
+            <w:r>
+              <w:t>Request</w:t>
+            </w:r>
+            <w:r>
+              <w:rPr>
+                <w:spacing w:val="-3"/>
+              </w:rPr>
+              <w:t xml:space="preserve"> </w:t>
+            </w:r>
+            <w:r>
+              <w:t>Body</w:t>
+            </w:r>
+          </w:p>
+        </w:tc>
+        <w:tc>
+          <w:tcPr>
+            <w:tcW w:w="7217" w:type="dxa"/>
+          </w:tcPr>
+          <w:p>
+            <w:pPr>
+              <w:pStyle w:val="TableParagraph"/>
+            </w:pPr>
+            <w:r>
+              <w:t>{</w:t>
+            </w:r>
+          </w:p>
+          <w:p>
+            <w:pPr>
+              <w:pStyle w:val="TableParagraph"/>
+              <w:ind w:left="0"/>
+            </w:pPr>
+            <w:r>
+              <w:t xml:space="preserve">      “p_id”: </w:t>
+            </w:r>
+            <w:r>
+              <w:rPr>
+                <w:spacing w:val="-2"/>
+              </w:rPr>
+              <w:t>“</w:t>
+            </w:r>
+            <w:r>
+              <w:t>743424”,</w:t>
+            </w:r>
+          </w:p>
+          <w:p>
+            <w:pPr>
+              <w:pStyle w:val="TableParagraph"/>
+              <w:spacing w:line="252" w:lineRule="exact"/>
+            </w:pPr>
+            <w:r>
+              <w:t>}</w:t>
+            </w:r>
+          </w:p>
+        </w:tc>
+      </w:tr>
+      <w:tr>
+        <w:trPr>
+          <w:trHeight w:val="806"/>
+        </w:trPr>
+        <w:tc>
+          <w:tcPr>
+            <w:tcW w:w="2135" w:type="dxa"/>
+          </w:tcPr>
+          <w:p>
+            <w:pPr>
+              <w:pStyle w:val="TableParagraph"/>
+            </w:pPr>
+            <w:r>
+              <w:t>Returns</w:t>
+            </w:r>
+          </w:p>
+        </w:tc>
+        <w:tc>
+          <w:tcPr>
+            <w:tcW w:w="7217" w:type="dxa"/>
+          </w:tcPr>
+          <w:p>
+            <w:pPr>
+              <w:pStyle w:val="TableParagraph"/>
+            </w:pPr>
+            <w:r>
+              <w:t>{</w:t>
+            </w:r>
+          </w:p>
+          <w:p>
+            <w:pPr>
+              <w:pStyle w:val="TableParagraph"/>
+              <w:ind w:left="0"/>
+            </w:pPr>
+            <w:r>
+              <w:t xml:space="preserve">      “p_id”: </w:t>
+            </w:r>
+            <w:r>
+              <w:rPr>
+                <w:spacing w:val="-2"/>
+              </w:rPr>
+              <w:t>“</w:t>
+            </w:r>
+            <w:r>
+              <w:t>743424”,</w:t>
+            </w:r>
+          </w:p>
+          <w:p>
+            <w:pPr>
+              <w:pStyle w:val="TableParagraph"/>
+              <w:spacing w:line="252" w:lineRule="exact"/>
+            </w:pPr>
+            <w:r>
+              <w:t>}</w:t>
+            </w:r>
+          </w:p>
+        </w:tc>
+      </w:tr>
+      <w:tr>
+        <w:trPr>
+          <w:trHeight w:val="537"/>
+        </w:trPr>
+        <w:tc>
+          <w:tcPr>
+            <w:tcW w:w="2135" w:type="dxa"/>
+          </w:tcPr>
+          <w:p>
+            <w:pPr>
+              <w:pStyle w:val="TableParagraph"/>
+            </w:pPr>
+            <w:r>
+              <w:t>On</w:t>
+            </w:r>
+            <w:r>
+              <w:rPr>
+                <w:spacing w:val="-2"/>
+              </w:rPr>
+              <w:t xml:space="preserve"> </w:t>
+            </w:r>
+            <w:r>
+              <w:t>Error</w:t>
+            </w:r>
+          </w:p>
+        </w:tc>
+        <w:tc>
+          <w:tcPr>
+            <w:tcW w:w="7217" w:type="dxa"/>
+          </w:tcPr>
+          <w:p>
+            <w:pPr>
+              <w:pStyle w:val="TableParagraph"/>
+            </w:pPr>
+            <w:r>
+              <w:t>401</w:t>
+            </w:r>
+            <w:r>
+              <w:rPr>
+                <w:spacing w:val="-2"/>
+              </w:rPr>
+              <w:t xml:space="preserve"> </w:t>
+            </w:r>
+            <w:r>
+              <w:t>Unauthorized,</w:t>
+            </w:r>
+            <w:r>
+              <w:rPr>
+                <w:spacing w:val="-3"/>
+              </w:rPr>
+              <w:t xml:space="preserve"> </w:t>
+            </w:r>
+            <w:r>
+              <w:t>500</w:t>
+            </w:r>
+            <w:r>
+              <w:rPr>
+                <w:spacing w:val="-1"/>
+              </w:rPr>
+              <w:t xml:space="preserve"> </w:t>
+            </w:r>
+            <w:r>
+              <w:t>Internal</w:t>
+            </w:r>
+            <w:r>
+              <w:rPr>
+                <w:spacing w:val="-1"/>
+              </w:rPr>
+              <w:t xml:space="preserve"> </w:t>
+            </w:r>
+            <w:r>
+              <w:t>Server</w:t>
+            </w:r>
+            <w:r>
+              <w:rPr>
+                <w:spacing w:val="-2"/>
+              </w:rPr>
+              <w:t xml:space="preserve"> </w:t>
+            </w:r>
+            <w:r>
+              <w:t>Error,</w:t>
+            </w:r>
+            <w:r>
+              <w:rPr>
+                <w:spacing w:val="-3"/>
+              </w:rPr>
+              <w:t xml:space="preserve"> </w:t>
+            </w:r>
+            <w:r>
+              <w:t>403 Forbidden, 409 Conflict</w:t>
             </w:r>
           </w:p>
         </w:tc>
@@ -3420,7 +4155,6 @@
     <w:p>
       <w:pPr>
         <w:spacing w:before="174"/>
-        <w:ind w:left="100"/>
         <w:rPr>
           <w:rFonts w:ascii="Calibri Light"/>
           <w:color w:val="2D74B5"/>
@@ -3479,10 +4213,13 @@
               <w:spacing w:line="248" w:lineRule="exact"/>
             </w:pPr>
             <w:r>
-              <w:t>api/admin/user</w:t>
-            </w:r>
-            <w:r>
-              <w:t>s</w:t>
+              <w:t>api/admin</w:t>
+            </w:r>
+            <w:r>
+              <w:t>/</w:t>
+            </w:r>
+            <w:r>
+              <w:t>status</w:t>
             </w:r>
           </w:p>
         </w:tc>
@@ -3515,7 +4252,7 @@
               <w:spacing w:line="248" w:lineRule="exact"/>
             </w:pPr>
             <w:r>
-              <w:t>GET</w:t>
+              <w:t>PUT</w:t>
             </w:r>
           </w:p>
         </w:tc>
@@ -3594,6 +4331,51 @@
           <w:p>
             <w:pPr>
               <w:pStyle w:val="TableParagraph"/>
+              <w:ind w:left="0"/>
+            </w:pPr>
+            <w:r>
+              <w:t xml:space="preserve">      “</w:t>
+            </w:r>
+            <w:r>
+              <w:t>u_</w:t>
+            </w:r>
+            <w:r>
+              <w:t xml:space="preserve">id”: </w:t>
+            </w:r>
+            <w:r>
+              <w:t>654687</w:t>
+            </w:r>
+            <w:r>
+              <w:t>,</w:t>
+            </w:r>
+          </w:p>
+          <w:p>
+            <w:pPr>
+              <w:pStyle w:val="TableParagraph"/>
+              <w:ind w:left="0"/>
+            </w:pPr>
+            <w:r>
+              <w:t xml:space="preserve">      “</w:t>
+            </w:r>
+            <w:r>
+              <w:t>u_</w:t>
+            </w:r>
+            <w:r>
+              <w:t xml:space="preserve">status”: </w:t>
+            </w:r>
+            <w:r>
+              <w:t>“</w:t>
+            </w:r>
+            <w:r>
+              <w:t>active/suspended/deleted</w:t>
+            </w:r>
+            <w:r>
+              <w:t>”</w:t>
+            </w:r>
+          </w:p>
+          <w:p>
+            <w:pPr>
+              <w:pStyle w:val="TableParagraph"/>
               <w:spacing w:line="252" w:lineRule="exact"/>
             </w:pPr>
             <w:r>
@@ -3634,17 +4416,47 @@
           <w:p>
             <w:pPr>
               <w:pStyle w:val="TableParagraph"/>
-              <w:spacing w:line="240" w:lineRule="auto"/>
-              <w:ind w:left="306"/>
-            </w:pPr>
-            <w:r>
-              <w:t>“users”: [*list of user</w:t>
-            </w:r>
-            <w:r>
-              <w:t>s</w:t>
-            </w:r>
-            <w:r>
-              <w:t>*]</w:t>
+              <w:ind w:left="0"/>
+            </w:pPr>
+            <w:r>
+              <w:t xml:space="preserve">      “</w:t>
+            </w:r>
+            <w:r>
+              <w:t>u_</w:t>
+            </w:r>
+            <w:r>
+              <w:t>id”: 654687,</w:t>
+            </w:r>
+          </w:p>
+          <w:p>
+            <w:pPr>
+              <w:pStyle w:val="TableParagraph"/>
+              <w:ind w:left="0"/>
+            </w:pPr>
+            <w:r>
+              <w:t xml:space="preserve">      “</w:t>
+            </w:r>
+            <w:r>
+              <w:t>u_</w:t>
+            </w:r>
+            <w:r>
+              <w:t xml:space="preserve">status”: </w:t>
+            </w:r>
+            <w:r>
+              <w:t>“</w:t>
+            </w:r>
+            <w:r>
+              <w:t>active/suspended/deleted</w:t>
+            </w:r>
+            <w:r>
+              <w:t>”</w:t>
+            </w:r>
+            <w:r>
+              <w:t xml:space="preserve">                  </w:t>
+            </w:r>
+            <w:r>
+              <w:br/>
+              <w:t xml:space="preserve">       (the newly updated status)</w:t>
             </w:r>
           </w:p>
           <w:p>
@@ -3738,7 +4550,10 @@
               <w:t xml:space="preserve"> </w:t>
             </w:r>
             <w:r>
-              <w:t>Error,</w:t>
+              <w:t>Error</w:t>
+            </w:r>
+            <w:r>
+              <w:t>,</w:t>
             </w:r>
             <w:r>
               <w:rPr>
@@ -3754,6 +4569,9 @@
             </w:r>
             <w:r>
               <w:t>Forbidden</w:t>
+            </w:r>
+            <w:r>
+              <w:t>, 409 Conflict</w:t>
             </w:r>
           </w:p>
         </w:tc>
@@ -3827,7 +4645,7 @@
               <w:t>/</w:t>
             </w:r>
             <w:r>
-              <w:t>status</w:t>
+              <w:t>broadcast</w:t>
             </w:r>
           </w:p>
         </w:tc>
@@ -3860,7 +4678,7 @@
               <w:spacing w:line="248" w:lineRule="exact"/>
             </w:pPr>
             <w:r>
-              <w:t>PUT</w:t>
+              <w:t>POST</w:t>
             </w:r>
           </w:p>
         </w:tc>
@@ -3945,539 +4763,113 @@
               <w:t xml:space="preserve">      “</w:t>
             </w:r>
             <w:r>
-              <w:t>u_</w:t>
-            </w:r>
-            <w:r>
-              <w:t xml:space="preserve">id”: </w:t>
-            </w:r>
-            <w:r>
-              <w:t>654687</w:t>
-            </w:r>
-            <w:r>
-              <w:t>,</w:t>
-            </w:r>
-          </w:p>
-          <w:p>
-            <w:pPr>
-              <w:pStyle w:val="TableParagraph"/>
-              <w:ind w:left="0"/>
-            </w:pPr>
-            <w:r>
-              <w:t xml:space="preserve">      “</w:t>
-            </w:r>
-            <w:r>
-              <w:t>u_</w:t>
-            </w:r>
-            <w:r>
-              <w:t xml:space="preserve">status”: </w:t>
-            </w:r>
+              <w:t>text</w:t>
+            </w:r>
+            <w:r>
+              <w:t xml:space="preserve">”: </w:t>
+            </w:r>
+            <w:r>
+              <w:t>“Hello world”</w:t>
+            </w:r>
+          </w:p>
+          <w:p>
+            <w:pPr>
+              <w:pStyle w:val="TableParagraph"/>
+              <w:spacing w:line="252" w:lineRule="exact"/>
+            </w:pPr>
+            <w:r>
+              <w:t>}</w:t>
+            </w:r>
+          </w:p>
+        </w:tc>
+      </w:tr>
+      <w:tr>
+        <w:trPr>
+          <w:trHeight w:val="806"/>
+        </w:trPr>
+        <w:tc>
+          <w:tcPr>
+            <w:tcW w:w="2405" w:type="dxa"/>
+          </w:tcPr>
+          <w:p>
+            <w:pPr>
+              <w:pStyle w:val="TableParagraph"/>
+            </w:pPr>
+            <w:r>
+              <w:t>Returns</w:t>
+            </w:r>
+          </w:p>
+        </w:tc>
+        <w:tc>
+          <w:tcPr>
+            <w:tcW w:w="6947" w:type="dxa"/>
+          </w:tcPr>
+          <w:p>
+            <w:pPr>
+              <w:pStyle w:val="TableParagraph"/>
+            </w:pPr>
+            <w:r>
+              <w:t>{</w:t>
+            </w:r>
+          </w:p>
+          <w:p>
+            <w:pPr>
+              <w:pStyle w:val="TableParagraph"/>
+              <w:spacing w:line="240" w:lineRule="auto"/>
+              <w:ind w:left="306"/>
+            </w:pPr>
+            <w:r>
+              <w:t xml:space="preserve"> </w:t>
+            </w:r>
+            <w:r>
+              <w:t>“m_id”: 874234,</w:t>
+            </w:r>
+          </w:p>
+          <w:p>
+            <w:pPr>
+              <w:pStyle w:val="TableParagraph"/>
+              <w:spacing w:line="240" w:lineRule="auto"/>
+              <w:ind w:left="306"/>
+            </w:pPr>
             <w:r>
               <w:t>“</w:t>
             </w:r>
-            <w:r>
-              <w:t>active/suspended/deleted</w:t>
-            </w:r>
-            <w:r>
-              <w:t>”</w:t>
-            </w:r>
-          </w:p>
-          <w:p>
-            <w:pPr>
-              <w:pStyle w:val="TableParagraph"/>
-              <w:spacing w:line="252" w:lineRule="exact"/>
-            </w:pPr>
-            <w:r>
-              <w:t>}</w:t>
-            </w:r>
-          </w:p>
-        </w:tc>
-      </w:tr>
-      <w:tr>
-        <w:trPr>
-          <w:trHeight w:val="806"/>
-        </w:trPr>
-        <w:tc>
-          <w:tcPr>
-            <w:tcW w:w="2405" w:type="dxa"/>
-          </w:tcPr>
-          <w:p>
-            <w:pPr>
-              <w:pStyle w:val="TableParagraph"/>
-            </w:pPr>
-            <w:r>
-              <w:t>Returns</w:t>
-            </w:r>
-          </w:p>
-        </w:tc>
-        <w:tc>
-          <w:tcPr>
-            <w:tcW w:w="6947" w:type="dxa"/>
-          </w:tcPr>
-          <w:p>
-            <w:pPr>
-              <w:pStyle w:val="TableParagraph"/>
-            </w:pPr>
-            <w:r>
-              <w:t>{</w:t>
-            </w:r>
-          </w:p>
-          <w:p>
-            <w:pPr>
-              <w:pStyle w:val="TableParagraph"/>
-              <w:ind w:left="0"/>
-            </w:pPr>
-            <w:r>
-              <w:t xml:space="preserve">      “</w:t>
-            </w:r>
-            <w:r>
-              <w:t>u_</w:t>
-            </w:r>
-            <w:r>
-              <w:t>id”: 654687,</w:t>
-            </w:r>
-          </w:p>
-          <w:p>
-            <w:pPr>
-              <w:pStyle w:val="TableParagraph"/>
-              <w:ind w:left="0"/>
-            </w:pPr>
-            <w:r>
-              <w:t xml:space="preserve">      “</w:t>
-            </w:r>
-            <w:r>
-              <w:t>u_</w:t>
-            </w:r>
-            <w:r>
-              <w:t xml:space="preserve">status”: </w:t>
-            </w:r>
-            <w:r>
-              <w:t>“</w:t>
-            </w:r>
-            <w:r>
-              <w:t>active/suspended/deleted</w:t>
-            </w:r>
-            <w:r>
-              <w:t>”</w:t>
-            </w:r>
-            <w:r>
-              <w:t xml:space="preserve">                  </w:t>
-            </w:r>
-            <w:r>
-              <w:br/>
-              <w:t xml:space="preserve">       (the newly updated status)</w:t>
-            </w:r>
-          </w:p>
-          <w:p>
-            <w:pPr>
-              <w:pStyle w:val="TableParagraph"/>
-              <w:spacing w:line="252" w:lineRule="exact"/>
-            </w:pPr>
-            <w:r>
-              <w:t>}</w:t>
-            </w:r>
-          </w:p>
-        </w:tc>
-      </w:tr>
-      <w:tr>
-        <w:trPr>
-          <w:trHeight w:val="537"/>
-        </w:trPr>
-        <w:tc>
-          <w:tcPr>
-            <w:tcW w:w="2405" w:type="dxa"/>
-          </w:tcPr>
-          <w:p>
-            <w:pPr>
-              <w:pStyle w:val="TableParagraph"/>
-            </w:pPr>
-            <w:r>
-              <w:t>On</w:t>
-            </w:r>
-            <w:r>
-              <w:rPr>
-                <w:spacing w:val="-2"/>
-              </w:rPr>
-              <w:t xml:space="preserve"> </w:t>
-            </w:r>
-            <w:r>
-              <w:t>Error</w:t>
-            </w:r>
-          </w:p>
-        </w:tc>
-        <w:tc>
-          <w:tcPr>
-            <w:tcW w:w="6947" w:type="dxa"/>
-          </w:tcPr>
-          <w:p>
-            <w:pPr>
-              <w:pStyle w:val="TableParagraph"/>
-            </w:pPr>
-            <w:r>
-              <w:t>401</w:t>
-            </w:r>
-            <w:r>
-              <w:rPr>
-                <w:spacing w:val="-2"/>
-              </w:rPr>
-              <w:t xml:space="preserve"> </w:t>
-            </w:r>
-            <w:r>
-              <w:t>Unauthorized,</w:t>
-            </w:r>
-            <w:r>
-              <w:rPr>
-                <w:spacing w:val="-3"/>
-              </w:rPr>
-              <w:t xml:space="preserve"> </w:t>
-            </w:r>
-            <w:r>
-              <w:t>500</w:t>
-            </w:r>
-            <w:r>
-              <w:rPr>
-                <w:spacing w:val="-1"/>
-              </w:rPr>
-              <w:t xml:space="preserve"> </w:t>
-            </w:r>
-            <w:r>
-              <w:t>Internal</w:t>
-            </w:r>
-            <w:r>
-              <w:rPr>
-                <w:spacing w:val="-1"/>
-              </w:rPr>
-              <w:t xml:space="preserve"> </w:t>
-            </w:r>
-            <w:r>
-              <w:t>Server</w:t>
-            </w:r>
-            <w:r>
-              <w:rPr>
-                <w:spacing w:val="-2"/>
-              </w:rPr>
-              <w:t xml:space="preserve"> </w:t>
-            </w:r>
-            <w:r>
-              <w:t>Error</w:t>
-            </w:r>
-            <w:r>
-              <w:t>,</w:t>
-            </w:r>
-            <w:r>
-              <w:rPr>
-                <w:spacing w:val="-3"/>
-              </w:rPr>
-              <w:t xml:space="preserve"> </w:t>
-            </w:r>
-            <w:r>
-              <w:t>403</w:t>
-            </w:r>
-            <w:r>
-              <w:t xml:space="preserve"> </w:t>
-            </w:r>
-            <w:r>
-              <w:t>Forbidden</w:t>
-            </w:r>
-            <w:r>
-              <w:t>, 409 Conflict</w:t>
-            </w:r>
-          </w:p>
-        </w:tc>
-      </w:tr>
-    </w:tbl>
-    <w:p>
-      <w:pPr>
-        <w:spacing w:before="174"/>
-        <w:ind w:left="100"/>
-        <w:rPr>
-          <w:rFonts w:ascii="Calibri Light"/>
-          <w:color w:val="2D74B5"/>
-          <w:sz w:val="32"/>
-        </w:rPr>
-      </w:pPr>
-    </w:p>
-    <w:tbl>
-      <w:tblPr>
-        <w:tblW w:w="0" w:type="auto"/>
-        <w:tblInd w:w="110" w:type="dxa"/>
-        <w:tblBorders>
-          <w:top w:val="single" w:sz="4" w:space="0" w:color="000000"/>
-          <w:left w:val="single" w:sz="4" w:space="0" w:color="000000"/>
-          <w:bottom w:val="single" w:sz="4" w:space="0" w:color="000000"/>
-          <w:right w:val="single" w:sz="4" w:space="0" w:color="000000"/>
-          <w:insideH w:val="single" w:sz="4" w:space="0" w:color="000000"/>
-          <w:insideV w:val="single" w:sz="4" w:space="0" w:color="000000"/>
-        </w:tblBorders>
-        <w:tblLayout w:type="fixed"/>
-        <w:tblCellMar>
-          <w:left w:w="0" w:type="dxa"/>
-          <w:right w:w="0" w:type="dxa"/>
-        </w:tblCellMar>
-        <w:tblLook w:val="01E0" w:firstRow="1" w:lastRow="1" w:firstColumn="1" w:lastColumn="1" w:noHBand="0" w:noVBand="0"/>
-      </w:tblPr>
-      <w:tblGrid>
-        <w:gridCol w:w="2405"/>
-        <w:gridCol w:w="6947"/>
-      </w:tblGrid>
-      <w:tr>
-        <w:trPr>
-          <w:trHeight w:val="268"/>
-        </w:trPr>
-        <w:tc>
-          <w:tcPr>
-            <w:tcW w:w="2405" w:type="dxa"/>
-          </w:tcPr>
-          <w:p>
-            <w:pPr>
-              <w:pStyle w:val="TableParagraph"/>
-              <w:spacing w:line="248" w:lineRule="exact"/>
-            </w:pPr>
-            <w:r>
-              <w:t>Resource</w:t>
-            </w:r>
-          </w:p>
-        </w:tc>
-        <w:tc>
-          <w:tcPr>
-            <w:tcW w:w="6947" w:type="dxa"/>
-          </w:tcPr>
-          <w:p>
-            <w:pPr>
-              <w:pStyle w:val="TableParagraph"/>
-              <w:spacing w:line="248" w:lineRule="exact"/>
-            </w:pPr>
-            <w:r>
-              <w:t>api/admin</w:t>
-            </w:r>
-            <w:r>
-              <w:t>/</w:t>
-            </w:r>
-            <w:r>
-              <w:t>message</w:t>
-            </w:r>
-          </w:p>
-        </w:tc>
-      </w:tr>
-      <w:tr>
-        <w:trPr>
-          <w:trHeight w:val="268"/>
-        </w:trPr>
-        <w:tc>
-          <w:tcPr>
-            <w:tcW w:w="2405" w:type="dxa"/>
-          </w:tcPr>
-          <w:p>
-            <w:pPr>
-              <w:pStyle w:val="TableParagraph"/>
-              <w:spacing w:line="248" w:lineRule="exact"/>
-            </w:pPr>
-            <w:r>
-              <w:t>Method</w:t>
-            </w:r>
-          </w:p>
-        </w:tc>
-        <w:tc>
-          <w:tcPr>
-            <w:tcW w:w="6947" w:type="dxa"/>
-          </w:tcPr>
-          <w:p>
-            <w:pPr>
-              <w:pStyle w:val="TableParagraph"/>
-              <w:spacing w:line="248" w:lineRule="exact"/>
-            </w:pPr>
-            <w:r>
-              <w:t>POST</w:t>
-            </w:r>
-          </w:p>
-        </w:tc>
-      </w:tr>
-      <w:tr>
-        <w:trPr>
-          <w:trHeight w:val="268"/>
-        </w:trPr>
-        <w:tc>
-          <w:tcPr>
-            <w:tcW w:w="2405" w:type="dxa"/>
-          </w:tcPr>
-          <w:p>
-            <w:pPr>
-              <w:pStyle w:val="TableParagraph"/>
-              <w:spacing w:line="249" w:lineRule="exact"/>
-            </w:pPr>
-            <w:r>
-              <w:t>Authenticated</w:t>
-            </w:r>
-          </w:p>
-        </w:tc>
-        <w:tc>
-          <w:tcPr>
-            <w:tcW w:w="6947" w:type="dxa"/>
-          </w:tcPr>
-          <w:p>
-            <w:pPr>
-              <w:pStyle w:val="TableParagraph"/>
-              <w:spacing w:line="249" w:lineRule="exact"/>
-            </w:pPr>
-            <w:r>
-              <w:t>Yes</w:t>
-            </w:r>
-          </w:p>
-        </w:tc>
-      </w:tr>
-      <w:tr>
-        <w:trPr>
-          <w:trHeight w:val="806"/>
-        </w:trPr>
-        <w:tc>
-          <w:tcPr>
-            <w:tcW w:w="2405" w:type="dxa"/>
-          </w:tcPr>
-          <w:p>
-            <w:pPr>
-              <w:pStyle w:val="TableParagraph"/>
-            </w:pPr>
-            <w:r>
-              <w:t>Request</w:t>
-            </w:r>
-            <w:r>
-              <w:rPr>
-                <w:spacing w:val="-3"/>
-              </w:rPr>
-              <w:t xml:space="preserve"> </w:t>
-            </w:r>
-            <w:r>
-              <w:t>Body</w:t>
-            </w:r>
-          </w:p>
-        </w:tc>
-        <w:tc>
-          <w:tcPr>
-            <w:tcW w:w="6947" w:type="dxa"/>
-          </w:tcPr>
-          <w:p>
-            <w:pPr>
-              <w:pStyle w:val="TableParagraph"/>
-            </w:pPr>
-            <w:r>
-              <w:t>{</w:t>
-            </w:r>
-          </w:p>
-          <w:p>
-            <w:pPr>
-              <w:pStyle w:val="TableParagraph"/>
-              <w:ind w:left="0"/>
-            </w:pPr>
-            <w:r>
-              <w:t xml:space="preserve">      </w:t>
-            </w:r>
-            <w:r>
-              <w:t>“</w:t>
-            </w:r>
-            <w:r>
-              <w:t>u_</w:t>
-            </w:r>
-            <w:r>
-              <w:t>id”: 654687 / 0 (to send all)</w:t>
-            </w:r>
-            <w:r>
-              <w:t>,</w:t>
-            </w:r>
-          </w:p>
-          <w:p>
-            <w:pPr>
-              <w:pStyle w:val="TableParagraph"/>
-              <w:ind w:left="0"/>
-            </w:pPr>
-            <w:r>
-              <w:t xml:space="preserve">      “</w:t>
-            </w:r>
-            <w:r>
-              <w:t>text</w:t>
-            </w:r>
-            <w:r>
-              <w:t xml:space="preserve">”: </w:t>
-            </w:r>
-            <w:r>
-              <w:t>“Hello world”</w:t>
-            </w:r>
-          </w:p>
-          <w:p>
-            <w:pPr>
-              <w:pStyle w:val="TableParagraph"/>
-              <w:spacing w:line="252" w:lineRule="exact"/>
-            </w:pPr>
-            <w:r>
-              <w:t>}</w:t>
-            </w:r>
-          </w:p>
-        </w:tc>
-      </w:tr>
-      <w:tr>
-        <w:trPr>
-          <w:trHeight w:val="806"/>
-        </w:trPr>
-        <w:tc>
-          <w:tcPr>
-            <w:tcW w:w="2405" w:type="dxa"/>
-          </w:tcPr>
-          <w:p>
-            <w:pPr>
-              <w:pStyle w:val="TableParagraph"/>
-            </w:pPr>
-            <w:r>
-              <w:t>Returns</w:t>
-            </w:r>
-          </w:p>
-        </w:tc>
-        <w:tc>
-          <w:tcPr>
-            <w:tcW w:w="6947" w:type="dxa"/>
-          </w:tcPr>
-          <w:p>
-            <w:pPr>
-              <w:pStyle w:val="TableParagraph"/>
-            </w:pPr>
-            <w:r>
-              <w:t>{</w:t>
-            </w:r>
-          </w:p>
-          <w:p>
-            <w:pPr>
-              <w:pStyle w:val="TableParagraph"/>
-              <w:ind w:left="0"/>
-            </w:pPr>
-            <w:r>
-              <w:t xml:space="preserve">      “</w:t>
-            </w:r>
-            <w:r>
-              <w:t>u_</w:t>
-            </w:r>
-            <w:r>
-              <w:t>id”: 654687</w:t>
-            </w:r>
-            <w:r>
-              <w:t xml:space="preserve"> / 0 (to send all) </w:t>
-            </w:r>
-            <w:r>
-              <w:t>,</w:t>
-            </w:r>
-          </w:p>
-          <w:p>
-            <w:pPr>
-              <w:pStyle w:val="TableParagraph"/>
-              <w:ind w:left="0"/>
-            </w:pPr>
-            <w:r>
-              <w:t xml:space="preserve">      </w:t>
-            </w:r>
-            <w:r>
-              <w:t>“</w:t>
-            </w:r>
-            <w:r>
-              <w:t>text</w:t>
-            </w:r>
-            <w:r>
-              <w:t>”: “Hello world”</w:t>
+            <w:proofErr w:type="spellStart"/>
+            <w:r>
+              <w:t>m_status</w:t>
+            </w:r>
+            <w:proofErr w:type="spellEnd"/>
+            <w:r>
+              <w:t>”: “unread”,</w:t>
+            </w:r>
+          </w:p>
+          <w:p>
+            <w:pPr>
+              <w:pStyle w:val="TableParagraph"/>
+              <w:spacing w:line="240" w:lineRule="auto"/>
+              <w:ind w:left="306"/>
+            </w:pPr>
+            <w:r>
+              <w:t>“text”: “Hello world”,</w:t>
+            </w:r>
+          </w:p>
+          <w:p>
+            <w:pPr>
+              <w:pStyle w:val="TableParagraph"/>
+              <w:spacing w:line="240" w:lineRule="auto"/>
+              <w:ind w:left="306"/>
+            </w:pPr>
+            <w:r>
+              <w:t xml:space="preserve">“time”: </w:t>
+            </w:r>
+            <w:r>
+              <w:t>"201</w:t>
+            </w:r>
+            <w:r>
+              <w:t>9</w:t>
+            </w:r>
+            <w:r>
+              <w:t>-12-10T13:49:51.141Z"</w:t>
             </w:r>
           </w:p>
           <w:p>
@@ -4642,381 +5034,6 @@
         </w:rPr>
       </w:pPr>
     </w:p>
-    <w:tbl>
-      <w:tblPr>
-        <w:tblW w:w="0" w:type="auto"/>
-        <w:tblInd w:w="110" w:type="dxa"/>
-        <w:tblBorders>
-          <w:top w:val="single" w:sz="4" w:space="0" w:color="000000"/>
-          <w:left w:val="single" w:sz="4" w:space="0" w:color="000000"/>
-          <w:bottom w:val="single" w:sz="4" w:space="0" w:color="000000"/>
-          <w:right w:val="single" w:sz="4" w:space="0" w:color="000000"/>
-          <w:insideH w:val="single" w:sz="4" w:space="0" w:color="000000"/>
-          <w:insideV w:val="single" w:sz="4" w:space="0" w:color="000000"/>
-        </w:tblBorders>
-        <w:tblLayout w:type="fixed"/>
-        <w:tblCellMar>
-          <w:left w:w="0" w:type="dxa"/>
-          <w:right w:w="0" w:type="dxa"/>
-        </w:tblCellMar>
-        <w:tblLook w:val="01E0" w:firstRow="1" w:lastRow="1" w:firstColumn="1" w:lastColumn="1" w:noHBand="0" w:noVBand="0"/>
-      </w:tblPr>
-      <w:tblGrid>
-        <w:gridCol w:w="2135"/>
-        <w:gridCol w:w="7217"/>
-      </w:tblGrid>
-      <w:tr>
-        <w:trPr>
-          <w:trHeight w:val="268"/>
-        </w:trPr>
-        <w:tc>
-          <w:tcPr>
-            <w:tcW w:w="2135" w:type="dxa"/>
-          </w:tcPr>
-          <w:p>
-            <w:pPr>
-              <w:pStyle w:val="TableParagraph"/>
-              <w:spacing w:line="248" w:lineRule="exact"/>
-            </w:pPr>
-            <w:r>
-              <w:t>Resource</w:t>
-            </w:r>
-          </w:p>
-        </w:tc>
-        <w:tc>
-          <w:tcPr>
-            <w:tcW w:w="7217" w:type="dxa"/>
-          </w:tcPr>
-          <w:p>
-            <w:pPr>
-              <w:pStyle w:val="TableParagraph"/>
-              <w:spacing w:line="248" w:lineRule="exact"/>
-            </w:pPr>
-            <w:r>
-              <w:t>api/</w:t>
-            </w:r>
-            <w:r>
-              <w:t xml:space="preserve"> </w:t>
-            </w:r>
-            <w:r>
-              <w:t>post</w:t>
-            </w:r>
-          </w:p>
-        </w:tc>
-      </w:tr>
-      <w:tr>
-        <w:trPr>
-          <w:trHeight w:val="268"/>
-        </w:trPr>
-        <w:tc>
-          <w:tcPr>
-            <w:tcW w:w="2135" w:type="dxa"/>
-          </w:tcPr>
-          <w:p>
-            <w:pPr>
-              <w:pStyle w:val="TableParagraph"/>
-              <w:spacing w:line="248" w:lineRule="exact"/>
-            </w:pPr>
-            <w:r>
-              <w:t>Method</w:t>
-            </w:r>
-          </w:p>
-        </w:tc>
-        <w:tc>
-          <w:tcPr>
-            <w:tcW w:w="7217" w:type="dxa"/>
-          </w:tcPr>
-          <w:p>
-            <w:pPr>
-              <w:pStyle w:val="TableParagraph"/>
-              <w:spacing w:line="248" w:lineRule="exact"/>
-            </w:pPr>
-            <w:r>
-              <w:t>DELETE</w:t>
-            </w:r>
-          </w:p>
-        </w:tc>
-      </w:tr>
-      <w:tr>
-        <w:trPr>
-          <w:trHeight w:val="268"/>
-        </w:trPr>
-        <w:tc>
-          <w:tcPr>
-            <w:tcW w:w="2135" w:type="dxa"/>
-          </w:tcPr>
-          <w:p>
-            <w:pPr>
-              <w:pStyle w:val="TableParagraph"/>
-              <w:spacing w:line="249" w:lineRule="exact"/>
-            </w:pPr>
-            <w:r>
-              <w:t>Authenticated</w:t>
-            </w:r>
-          </w:p>
-        </w:tc>
-        <w:tc>
-          <w:tcPr>
-            <w:tcW w:w="7217" w:type="dxa"/>
-          </w:tcPr>
-          <w:p>
-            <w:pPr>
-              <w:pStyle w:val="TableParagraph"/>
-              <w:spacing w:line="249" w:lineRule="exact"/>
-            </w:pPr>
-            <w:r>
-              <w:t>Yes</w:t>
-            </w:r>
-          </w:p>
-        </w:tc>
-      </w:tr>
-      <w:tr>
-        <w:trPr>
-          <w:trHeight w:val="806"/>
-        </w:trPr>
-        <w:tc>
-          <w:tcPr>
-            <w:tcW w:w="2135" w:type="dxa"/>
-          </w:tcPr>
-          <w:p>
-            <w:pPr>
-              <w:pStyle w:val="TableParagraph"/>
-            </w:pPr>
-            <w:r>
-              <w:t>Request</w:t>
-            </w:r>
-            <w:r>
-              <w:rPr>
-                <w:spacing w:val="-3"/>
-              </w:rPr>
-              <w:t xml:space="preserve"> </w:t>
-            </w:r>
-            <w:r>
-              <w:t>Body</w:t>
-            </w:r>
-          </w:p>
-        </w:tc>
-        <w:tc>
-          <w:tcPr>
-            <w:tcW w:w="7217" w:type="dxa"/>
-          </w:tcPr>
-          <w:p>
-            <w:pPr>
-              <w:pStyle w:val="TableParagraph"/>
-            </w:pPr>
-            <w:r>
-              <w:t>{</w:t>
-            </w:r>
-          </w:p>
-          <w:p>
-            <w:pPr>
-              <w:pStyle w:val="TableParagraph"/>
-              <w:ind w:left="0"/>
-            </w:pPr>
-            <w:r>
-              <w:t xml:space="preserve">      “</w:t>
-            </w:r>
-            <w:r>
-              <w:t>p_</w:t>
-            </w:r>
-            <w:r>
-              <w:t xml:space="preserve">id”: </w:t>
-            </w:r>
-            <w:r>
-              <w:rPr>
-                <w:spacing w:val="-2"/>
-              </w:rPr>
-              <w:t>“</w:t>
-            </w:r>
-            <w:r>
-              <w:t>743424”</w:t>
-            </w:r>
-            <w:r>
-              <w:t>,</w:t>
-            </w:r>
-          </w:p>
-          <w:p>
-            <w:pPr>
-              <w:pStyle w:val="TableParagraph"/>
-              <w:spacing w:line="252" w:lineRule="exact"/>
-            </w:pPr>
-            <w:r>
-              <w:t>}</w:t>
-            </w:r>
-          </w:p>
-        </w:tc>
-      </w:tr>
-      <w:tr>
-        <w:trPr>
-          <w:trHeight w:val="806"/>
-        </w:trPr>
-        <w:tc>
-          <w:tcPr>
-            <w:tcW w:w="2135" w:type="dxa"/>
-          </w:tcPr>
-          <w:p>
-            <w:pPr>
-              <w:pStyle w:val="TableParagraph"/>
-            </w:pPr>
-            <w:r>
-              <w:t>Returns</w:t>
-            </w:r>
-          </w:p>
-        </w:tc>
-        <w:tc>
-          <w:tcPr>
-            <w:tcW w:w="7217" w:type="dxa"/>
-          </w:tcPr>
-          <w:p>
-            <w:pPr>
-              <w:pStyle w:val="TableParagraph"/>
-            </w:pPr>
-            <w:r>
-              <w:t>{</w:t>
-            </w:r>
-          </w:p>
-          <w:p>
-            <w:pPr>
-              <w:pStyle w:val="TableParagraph"/>
-              <w:ind w:left="0"/>
-            </w:pPr>
-            <w:r>
-              <w:t xml:space="preserve">      “</w:t>
-            </w:r>
-            <w:r>
-              <w:t>p_</w:t>
-            </w:r>
-            <w:r>
-              <w:t xml:space="preserve">id”: </w:t>
-            </w:r>
-            <w:r>
-              <w:rPr>
-                <w:spacing w:val="-2"/>
-              </w:rPr>
-              <w:t>“</w:t>
-            </w:r>
-            <w:r>
-              <w:t>743424”</w:t>
-            </w:r>
-            <w:r>
-              <w:t>,</w:t>
-            </w:r>
-          </w:p>
-          <w:p>
-            <w:pPr>
-              <w:pStyle w:val="TableParagraph"/>
-              <w:spacing w:line="252" w:lineRule="exact"/>
-            </w:pPr>
-            <w:r>
-              <w:t>}</w:t>
-            </w:r>
-          </w:p>
-        </w:tc>
-      </w:tr>
-      <w:tr>
-        <w:trPr>
-          <w:trHeight w:val="537"/>
-        </w:trPr>
-        <w:tc>
-          <w:tcPr>
-            <w:tcW w:w="2135" w:type="dxa"/>
-          </w:tcPr>
-          <w:p>
-            <w:pPr>
-              <w:pStyle w:val="TableParagraph"/>
-            </w:pPr>
-            <w:r>
-              <w:t>On</w:t>
-            </w:r>
-            <w:r>
-              <w:rPr>
-                <w:spacing w:val="-2"/>
-              </w:rPr>
-              <w:t xml:space="preserve"> </w:t>
-            </w:r>
-            <w:r>
-              <w:t>Error</w:t>
-            </w:r>
-          </w:p>
-        </w:tc>
-        <w:tc>
-          <w:tcPr>
-            <w:tcW w:w="7217" w:type="dxa"/>
-          </w:tcPr>
-          <w:p>
-            <w:pPr>
-              <w:pStyle w:val="TableParagraph"/>
-            </w:pPr>
-            <w:r>
-              <w:t>401</w:t>
-            </w:r>
-            <w:r>
-              <w:rPr>
-                <w:spacing w:val="-2"/>
-              </w:rPr>
-              <w:t xml:space="preserve"> </w:t>
-            </w:r>
-            <w:r>
-              <w:t>Unauthorized,</w:t>
-            </w:r>
-            <w:r>
-              <w:rPr>
-                <w:spacing w:val="-3"/>
-              </w:rPr>
-              <w:t xml:space="preserve"> </w:t>
-            </w:r>
-            <w:r>
-              <w:t>500</w:t>
-            </w:r>
-            <w:r>
-              <w:rPr>
-                <w:spacing w:val="-1"/>
-              </w:rPr>
-              <w:t xml:space="preserve"> </w:t>
-            </w:r>
-            <w:r>
-              <w:t>Internal</w:t>
-            </w:r>
-            <w:r>
-              <w:rPr>
-                <w:spacing w:val="-1"/>
-              </w:rPr>
-              <w:t xml:space="preserve"> </w:t>
-            </w:r>
-            <w:r>
-              <w:t>Server</w:t>
-            </w:r>
-            <w:r>
-              <w:rPr>
-                <w:spacing w:val="-2"/>
-              </w:rPr>
-              <w:t xml:space="preserve"> </w:t>
-            </w:r>
-            <w:r>
-              <w:t>Error,</w:t>
-            </w:r>
-            <w:r>
-              <w:rPr>
-                <w:spacing w:val="-3"/>
-              </w:rPr>
-              <w:t xml:space="preserve"> </w:t>
-            </w:r>
-            <w:r>
-              <w:t>403</w:t>
-            </w:r>
-            <w:r>
-              <w:t xml:space="preserve"> </w:t>
-            </w:r>
-            <w:r>
-              <w:t>Forbidden</w:t>
-            </w:r>
-            <w:r>
-              <w:t>, 409 Conflict</w:t>
-            </w:r>
-          </w:p>
-        </w:tc>
-      </w:tr>
-    </w:tbl>
     <w:p>
       <w:pPr>
         <w:spacing w:before="174"/>

</xml_diff>

<commit_message>
added comments and removed TODOs
</commit_message>
<xml_diff>
--- a/API specification.docx
+++ b/API specification.docx
@@ -317,15 +317,7 @@
               <w:pStyle w:val="TableParagraph"/>
             </w:pPr>
             <w:r>
-              <w:t xml:space="preserve">    “</w:t>
-            </w:r>
-            <w:proofErr w:type="gramStart"/>
-            <w:r>
-              <w:t>full</w:t>
-            </w:r>
-            <w:proofErr w:type="gramEnd"/>
-            <w:r>
-              <w:t>_name”: “Ilan Zisser”,</w:t>
+              <w:t xml:space="preserve">    “full_name”: “Ilan Zisser”,</w:t>
             </w:r>
           </w:p>
           <w:p>
@@ -2148,13 +2140,8 @@
               <w:t xml:space="preserve"> </w:t>
             </w:r>
             <w:r>
-              <w:t xml:space="preserve">400 Bad </w:t>
-            </w:r>
-            <w:proofErr w:type="gramStart"/>
-            <w:r>
-              <w:t>request</w:t>
-            </w:r>
-            <w:proofErr w:type="gramEnd"/>
+              <w:t>400 Bad request</w:t>
+            </w:r>
           </w:p>
         </w:tc>
       </w:tr>
@@ -2351,15 +2338,7 @@
               <w:spacing w:line="240" w:lineRule="auto"/>
             </w:pPr>
             <w:r>
-              <w:t xml:space="preserve">    “</w:t>
-            </w:r>
-            <w:proofErr w:type="gramStart"/>
-            <w:r>
-              <w:t>post</w:t>
-            </w:r>
-            <w:proofErr w:type="gramEnd"/>
-            <w:r>
-              <w:t>_amount”: “10” / “0” (to see all)</w:t>
+              <w:t xml:space="preserve">    “post_amount”: “10” / “0” (to see all)</w:t>
             </w:r>
           </w:p>
           <w:p>
@@ -2512,13 +2491,8 @@
               <w:t xml:space="preserve"> </w:t>
             </w:r>
             <w:r>
-              <w:t xml:space="preserve">403 Forbidden, 400 Bad </w:t>
-            </w:r>
-            <w:proofErr w:type="gramStart"/>
-            <w:r>
-              <w:t>request</w:t>
-            </w:r>
-            <w:proofErr w:type="gramEnd"/>
+              <w:t>403 Forbidden, 400 Bad request</w:t>
+            </w:r>
           </w:p>
         </w:tc>
       </w:tr>
@@ -2575,7 +2549,13 @@
               <w:spacing w:line="248" w:lineRule="exact"/>
             </w:pPr>
             <w:r>
-              <w:t>api/post</w:t>
+              <w:t>api/</w:t>
+            </w:r>
+            <w:r>
+              <w:t>user/</w:t>
+            </w:r>
+            <w:r>
+              <w:t>post</w:t>
             </w:r>
           </w:p>
         </w:tc>
@@ -3041,13 +3021,8 @@
             <w:r>
               <w:t xml:space="preserve">    “</w:t>
             </w:r>
-            <w:proofErr w:type="gramStart"/>
-            <w:r>
-              <w:t>sender</w:t>
-            </w:r>
-            <w:proofErr w:type="gramEnd"/>
-            <w:r>
-              <w:t>_id</w:t>
+            <w:r>
+              <w:t>sender_id</w:t>
             </w:r>
             <w:r>
               <w:t>”:</w:t>
@@ -3448,11 +3423,9 @@
             <w:r>
               <w:t xml:space="preserve">    “</w:t>
             </w:r>
-            <w:proofErr w:type="gramStart"/>
             <w:r>
               <w:t>receiver</w:t>
             </w:r>
-            <w:proofErr w:type="gramEnd"/>
             <w:r>
               <w:t>_id”:</w:t>
             </w:r>
@@ -3539,11 +3512,9 @@
             <w:r>
               <w:t>“</w:t>
             </w:r>
-            <w:proofErr w:type="gramStart"/>
             <w:r>
               <w:t>receiver</w:t>
             </w:r>
-            <w:proofErr w:type="gramEnd"/>
             <w:r>
               <w:t>_id”:</w:t>
             </w:r>
@@ -5383,6 +5354,7 @@
   <w:style w:type="character" w:default="1" w:styleId="DefaultParagraphFont">
     <w:name w:val="Default Paragraph Font"/>
     <w:uiPriority w:val="1"/>
+    <w:semiHidden/>
     <w:unhideWhenUsed/>
   </w:style>
   <w:style w:type="table" w:default="1" w:styleId="TableNormal">

</xml_diff>

<commit_message>
added updates to client files
</commit_message>
<xml_diff>
--- a/API specification.docx
+++ b/API specification.docx
@@ -285,36 +285,7 @@
               <w:pStyle w:val="TableParagraph"/>
             </w:pPr>
             <w:r>
-              <w:t xml:space="preserve">    “</w:t>
-            </w:r>
-            <w:proofErr w:type="spellStart"/>
-            <w:proofErr w:type="gramStart"/>
-            <w:r>
-              <w:t>full</w:t>
-            </w:r>
-            <w:proofErr w:type="gramEnd"/>
-            <w:r>
-              <w:t>_name</w:t>
-            </w:r>
-            <w:proofErr w:type="spellEnd"/>
-            <w:r>
-              <w:t>”: “</w:t>
-            </w:r>
-            <w:proofErr w:type="spellStart"/>
-            <w:r>
-              <w:t>Ilan</w:t>
-            </w:r>
-            <w:proofErr w:type="spellEnd"/>
-            <w:r>
-              <w:t xml:space="preserve"> </w:t>
-            </w:r>
-            <w:proofErr w:type="spellStart"/>
-            <w:r>
-              <w:t>Zisser</w:t>
-            </w:r>
-            <w:proofErr w:type="spellEnd"/>
-            <w:r>
-              <w:t>”,</w:t>
+              <w:t xml:space="preserve">    “full_name”: “Ilan Zisser”,</w:t>
             </w:r>
           </w:p>
           <w:p>
@@ -432,6 +403,9 @@
             </w:r>
             <w:r>
               <w:t>“654687”</w:t>
+            </w:r>
+            <w:r>
+              <w:t>,</w:t>
             </w:r>
           </w:p>
           <w:p>
@@ -838,6 +812,33 @@
               <w:spacing w:line="267" w:lineRule="exact"/>
             </w:pPr>
             <w:r>
+              <w:t xml:space="preserve">    “u_id”:</w:t>
+            </w:r>
+            <w:r>
+              <w:rPr>
+                <w:spacing w:val="-5"/>
+              </w:rPr>
+              <w:t xml:space="preserve"> </w:t>
+            </w:r>
+            <w:r>
+              <w:t>“654687”,</w:t>
+            </w:r>
+          </w:p>
+          <w:p>
+            <w:pPr>
+              <w:pStyle w:val="TableParagraph"/>
+              <w:spacing w:line="268" w:lineRule="exact"/>
+            </w:pPr>
+            <w:r>
+              <w:t xml:space="preserve">    “full_name”: “Ilan Zisser”,</w:t>
+            </w:r>
+          </w:p>
+          <w:p>
+            <w:pPr>
+              <w:pStyle w:val="TableParagraph"/>
+              <w:spacing w:line="267" w:lineRule="exact"/>
+            </w:pPr>
+            <w:r>
               <w:t xml:space="preserve">    </w:t>
             </w:r>
             <w:r>
@@ -1213,6 +1214,7 @@
               <w:spacing w:line="251" w:lineRule="exact"/>
             </w:pPr>
             <w:r>
+              <w:lastRenderedPageBreak/>
               <w:t>On</w:t>
             </w:r>
             <w:r>
@@ -1247,13 +1249,7 @@
               <w:t>Unauthorized,</w:t>
             </w:r>
             <w:r>
-              <w:t xml:space="preserve"> </w:t>
-            </w:r>
-            <w:r>
-              <w:t>403 Forbidden</w:t>
-            </w:r>
-            <w:r>
-              <w:t>,</w:t>
+              <w:t xml:space="preserve"> 403 Forbidden,</w:t>
             </w:r>
             <w:r>
               <w:rPr>
@@ -1633,10 +1629,7 @@
               <w:t>Unauthorized</w:t>
             </w:r>
             <w:r>
-              <w:t>, 403 Forbidden</w:t>
-            </w:r>
-            <w:r>
-              <w:t>,</w:t>
+              <w:t>, 403 Forbidden,</w:t>
             </w:r>
             <w:r>
               <w:t xml:space="preserve"> 409 Conflict, </w:t>
@@ -2115,13 +2108,7 @@
               <w:pStyle w:val="TableParagraph"/>
             </w:pPr>
             <w:r>
-              <w:t>400 Bad request</w:t>
-            </w:r>
-            <w:r>
-              <w:t xml:space="preserve">, </w:t>
-            </w:r>
-            <w:r>
-              <w:t>401</w:t>
+              <w:t>400 Bad request, 401</w:t>
             </w:r>
             <w:r>
               <w:rPr>
@@ -2130,10 +2117,7 @@
               <w:t xml:space="preserve"> </w:t>
             </w:r>
             <w:r>
-              <w:t>Unauthorized, 403 Forbidden</w:t>
-            </w:r>
-            <w:r>
-              <w:t xml:space="preserve">, </w:t>
+              <w:t xml:space="preserve">Unauthorized, 403 Forbidden, </w:t>
             </w:r>
             <w:r>
               <w:t>500</w:t>
@@ -2361,20 +2345,7 @@
               <w:spacing w:line="240" w:lineRule="auto"/>
             </w:pPr>
             <w:r>
-              <w:t xml:space="preserve">    “</w:t>
-            </w:r>
-            <w:proofErr w:type="spellStart"/>
-            <w:proofErr w:type="gramStart"/>
-            <w:r>
-              <w:t>post</w:t>
-            </w:r>
-            <w:proofErr w:type="gramEnd"/>
-            <w:r>
-              <w:t>_amount</w:t>
-            </w:r>
-            <w:proofErr w:type="spellEnd"/>
-            <w:r>
-              <w:t>”: “10” / “0” (to see all)</w:t>
+              <w:t xml:space="preserve">    “post_amount”: “10” / “0” (to see all)</w:t>
             </w:r>
           </w:p>
           <w:p>
@@ -2437,15 +2408,7 @@
               <w:ind w:left="306"/>
             </w:pPr>
             <w:r>
-              <w:t>(</w:t>
-            </w:r>
-            <w:proofErr w:type="gramStart"/>
-            <w:r>
-              <w:t>where</w:t>
-            </w:r>
-            <w:proofErr w:type="gramEnd"/>
-            <w:r>
-              <w:t xml:space="preserve"> post = {</w:t>
+              <w:t>(where post = {</w:t>
             </w:r>
           </w:p>
           <w:p>
@@ -2454,26 +2417,7 @@
               <w:ind w:left="306"/>
             </w:pPr>
             <w:r>
-              <w:t xml:space="preserve">          </w:t>
-            </w:r>
-            <w:r>
-              <w:t xml:space="preserve">"text": "Est </w:t>
-            </w:r>
-            <w:proofErr w:type="spellStart"/>
-            <w:r>
-              <w:t>iure</w:t>
-            </w:r>
-            <w:proofErr w:type="spellEnd"/>
-            <w:r>
-              <w:t xml:space="preserve"> </w:t>
-            </w:r>
-            <w:proofErr w:type="spellStart"/>
-            <w:r>
-              <w:t>ratione</w:t>
-            </w:r>
-            <w:proofErr w:type="spellEnd"/>
-            <w:r>
-              <w:t>.",</w:t>
+              <w:t xml:space="preserve">          "text": "Est iure ratione.",</w:t>
             </w:r>
           </w:p>
           <w:p>
@@ -2491,15 +2435,7 @@
               <w:ind w:left="306"/>
             </w:pPr>
             <w:r>
-              <w:t xml:space="preserve">           "</w:t>
-            </w:r>
-            <w:proofErr w:type="spellStart"/>
-            <w:r>
-              <w:t>p_status</w:t>
-            </w:r>
-            <w:proofErr w:type="spellEnd"/>
-            <w:r>
-              <w:t>": "active",</w:t>
+              <w:t xml:space="preserve">           "p_status": "active",</w:t>
             </w:r>
           </w:p>
           <w:p>
@@ -2569,13 +2505,7 @@
               <w:ind w:left="0"/>
             </w:pPr>
             <w:r>
-              <w:t xml:space="preserve"> </w:t>
-            </w:r>
-            <w:r>
-              <w:t>400 Bad request</w:t>
-            </w:r>
-            <w:r>
-              <w:t xml:space="preserve">, </w:t>
+              <w:t xml:space="preserve"> 400 Bad request, </w:t>
             </w:r>
             <w:r>
               <w:t>401</w:t>
@@ -2645,11 +2575,7 @@
       </w:tr>
     </w:tbl>
     <w:p/>
-    <w:p>
-      <w:r>
-        <w:br w:type="page"/>
-      </w:r>
-    </w:p>
+    <w:p/>
     <w:p/>
     <w:p/>
     <w:p/>
@@ -3199,16 +3125,9 @@
             <w:r>
               <w:t xml:space="preserve">    “</w:t>
             </w:r>
-            <w:proofErr w:type="spellStart"/>
-            <w:proofErr w:type="gramStart"/>
-            <w:r>
-              <w:t>sender</w:t>
-            </w:r>
-            <w:proofErr w:type="gramEnd"/>
-            <w:r>
-              <w:t>_id</w:t>
-            </w:r>
-            <w:proofErr w:type="spellEnd"/>
+            <w:r>
+              <w:t>sender_id</w:t>
+            </w:r>
             <w:r>
               <w:t>”:</w:t>
             </w:r>
@@ -3264,15 +3183,7 @@
               <w:spacing w:line="240" w:lineRule="auto"/>
             </w:pPr>
             <w:r>
-              <w:t xml:space="preserve">    “</w:t>
-            </w:r>
-            <w:proofErr w:type="spellStart"/>
-            <w:r>
-              <w:t>m_status</w:t>
-            </w:r>
-            <w:proofErr w:type="spellEnd"/>
-            <w:r>
-              <w:t>”</w:t>
+              <w:t xml:space="preserve">    “m_status”</w:t>
             </w:r>
             <w:r>
               <w:t>: “read/unread/all”</w:t>
@@ -3338,15 +3249,7 @@
               <w:ind w:left="306"/>
             </w:pPr>
             <w:r>
-              <w:t>(</w:t>
-            </w:r>
-            <w:proofErr w:type="gramStart"/>
-            <w:r>
-              <w:t>where</w:t>
-            </w:r>
-            <w:proofErr w:type="gramEnd"/>
-            <w:r>
-              <w:t xml:space="preserve"> </w:t>
+              <w:t xml:space="preserve">(where </w:t>
             </w:r>
             <w:r>
               <w:t>message</w:t>
@@ -3361,47 +3264,7 @@
               <w:ind w:left="306"/>
             </w:pPr>
             <w:r>
-              <w:t xml:space="preserve">          "text": "</w:t>
-            </w:r>
-            <w:proofErr w:type="spellStart"/>
-            <w:r>
-              <w:t>Molestias</w:t>
-            </w:r>
-            <w:proofErr w:type="spellEnd"/>
-            <w:r>
-              <w:t xml:space="preserve"> </w:t>
-            </w:r>
-            <w:proofErr w:type="spellStart"/>
-            <w:r>
-              <w:t>eum</w:t>
-            </w:r>
-            <w:proofErr w:type="spellEnd"/>
-            <w:r>
-              <w:t xml:space="preserve"> </w:t>
-            </w:r>
-            <w:proofErr w:type="spellStart"/>
-            <w:r>
-              <w:t>expedita</w:t>
-            </w:r>
-            <w:proofErr w:type="spellEnd"/>
-            <w:r>
-              <w:t xml:space="preserve"> </w:t>
-            </w:r>
-            <w:proofErr w:type="spellStart"/>
-            <w:r>
-              <w:t>enim</w:t>
-            </w:r>
-            <w:proofErr w:type="spellEnd"/>
-            <w:r>
-              <w:t xml:space="preserve"> </w:t>
-            </w:r>
-            <w:proofErr w:type="spellStart"/>
-            <w:r>
-              <w:t>voluptatem</w:t>
-            </w:r>
-            <w:proofErr w:type="spellEnd"/>
-            <w:r>
-              <w:t xml:space="preserve"> cum.",</w:t>
+              <w:t xml:space="preserve">          "text": "Molestias eum expedita enim voluptatem cum.",</w:t>
             </w:r>
           </w:p>
           <w:p>
@@ -3410,15 +3273,7 @@
               <w:ind w:left="306"/>
             </w:pPr>
             <w:r>
-              <w:t xml:space="preserve">           "</w:t>
-            </w:r>
-            <w:proofErr w:type="spellStart"/>
-            <w:r>
-              <w:t>m_status</w:t>
-            </w:r>
-            <w:proofErr w:type="spellEnd"/>
-            <w:r>
-              <w:t>": "read",</w:t>
+              <w:t xml:space="preserve">           "m_status": "read",</w:t>
             </w:r>
           </w:p>
           <w:p>
@@ -3436,20 +3291,7 @@
               <w:ind w:left="306"/>
             </w:pPr>
             <w:r>
-              <w:t xml:space="preserve">           "</w:t>
-            </w:r>
-            <w:proofErr w:type="spellStart"/>
-            <w:proofErr w:type="gramStart"/>
-            <w:r>
-              <w:t>sender</w:t>
-            </w:r>
-            <w:proofErr w:type="gramEnd"/>
-            <w:r>
-              <w:t>_id</w:t>
-            </w:r>
-            <w:proofErr w:type="spellEnd"/>
-            <w:r>
-              <w:t>": "30",</w:t>
+              <w:t xml:space="preserve">           "sender_id": "30",</w:t>
             </w:r>
           </w:p>
           <w:p>
@@ -3458,20 +3300,7 @@
               <w:ind w:left="306"/>
             </w:pPr>
             <w:r>
-              <w:t xml:space="preserve">           "</w:t>
-            </w:r>
-            <w:proofErr w:type="spellStart"/>
-            <w:proofErr w:type="gramStart"/>
-            <w:r>
-              <w:t>receiver</w:t>
-            </w:r>
-            <w:proofErr w:type="gramEnd"/>
-            <w:r>
-              <w:t>_id</w:t>
-            </w:r>
-            <w:proofErr w:type="spellEnd"/>
-            <w:r>
-              <w:t>": "1",</w:t>
+              <w:t xml:space="preserve">           "receiver_id": "1",</w:t>
             </w:r>
           </w:p>
           <w:p>
@@ -3859,18 +3688,11 @@
             <w:r>
               <w:t xml:space="preserve">    “</w:t>
             </w:r>
-            <w:proofErr w:type="spellStart"/>
-            <w:proofErr w:type="gramStart"/>
             <w:r>
               <w:t>receiver</w:t>
             </w:r>
-            <w:proofErr w:type="gramEnd"/>
-            <w:r>
-              <w:t>_id</w:t>
-            </w:r>
-            <w:proofErr w:type="spellEnd"/>
-            <w:r>
-              <w:t>”:</w:t>
+            <w:r>
+              <w:t>_id”:</w:t>
             </w:r>
             <w:r>
               <w:rPr>
@@ -3955,18 +3777,11 @@
             <w:r>
               <w:t>“</w:t>
             </w:r>
-            <w:proofErr w:type="spellStart"/>
-            <w:proofErr w:type="gramStart"/>
             <w:r>
               <w:t>receiver</w:t>
             </w:r>
-            <w:proofErr w:type="gramEnd"/>
-            <w:r>
-              <w:t>_id</w:t>
-            </w:r>
-            <w:proofErr w:type="spellEnd"/>
-            <w:r>
-              <w:t>”:</w:t>
+            <w:r>
+              <w:t>_id”:</w:t>
             </w:r>
             <w:r>
               <w:rPr>
@@ -4022,15 +3837,7 @@
               <w:ind w:left="306"/>
             </w:pPr>
             <w:r>
-              <w:t>“</w:t>
-            </w:r>
-            <w:proofErr w:type="spellStart"/>
-            <w:r>
-              <w:t>m_status</w:t>
-            </w:r>
-            <w:proofErr w:type="spellEnd"/>
-            <w:r>
-              <w:t>”: “unread”,</w:t>
+              <w:t>“m_status”: “unread”,</w:t>
             </w:r>
           </w:p>
           <w:p>
@@ -4404,22 +4211,11 @@
             <w:r>
               <w:t>(</w:t>
             </w:r>
-            <w:proofErr w:type="gramStart"/>
-            <w:r>
-              <w:t>for</w:t>
-            </w:r>
-            <w:proofErr w:type="gramEnd"/>
-            <w:r>
-              <w:t xml:space="preserve"> user </w:t>
-            </w:r>
-            <w:r>
-              <w:t xml:space="preserve">where </w:t>
-            </w:r>
-            <w:r>
-              <w:t>user</w:t>
-            </w:r>
-            <w:r>
-              <w:t xml:space="preserve"> = {</w:t>
+            <w:r>
+              <w:t xml:space="preserve">for user </w:t>
+            </w:r>
+            <w:r>
+              <w:t>where user = {</w:t>
             </w:r>
           </w:p>
           <w:p>
@@ -4428,36 +4224,7 @@
               <w:ind w:left="306"/>
             </w:pPr>
             <w:r>
-              <w:t xml:space="preserve">            "</w:t>
-            </w:r>
-            <w:proofErr w:type="spellStart"/>
-            <w:proofErr w:type="gramStart"/>
-            <w:r>
-              <w:t>full</w:t>
-            </w:r>
-            <w:proofErr w:type="gramEnd"/>
-            <w:r>
-              <w:t>_name</w:t>
-            </w:r>
-            <w:proofErr w:type="spellEnd"/>
-            <w:r>
-              <w:t>": "</w:t>
-            </w:r>
-            <w:proofErr w:type="spellStart"/>
-            <w:r>
-              <w:t>Ilan</w:t>
-            </w:r>
-            <w:proofErr w:type="spellEnd"/>
-            <w:r>
-              <w:t xml:space="preserve"> </w:t>
-            </w:r>
-            <w:proofErr w:type="spellStart"/>
-            <w:r>
-              <w:t>Zisser</w:t>
-            </w:r>
-            <w:proofErr w:type="spellEnd"/>
-            <w:r>
-              <w:t>",</w:t>
+              <w:t xml:space="preserve">            "full_name": "Ilan Zisser",</w:t>
             </w:r>
           </w:p>
           <w:p>
@@ -4475,10 +4242,7 @@
               <w:ind w:left="306"/>
             </w:pPr>
             <w:r>
-              <w:t>}</w:t>
-            </w:r>
-            <w:r>
-              <w:t>)</w:t>
+              <w:t>})</w:t>
             </w:r>
           </w:p>
           <w:p>
@@ -4487,21 +4251,7 @@
               <w:ind w:left="306"/>
             </w:pPr>
             <w:r>
-              <w:t>(</w:t>
-            </w:r>
-            <w:proofErr w:type="gramStart"/>
-            <w:r>
-              <w:t>for</w:t>
-            </w:r>
-            <w:proofErr w:type="gramEnd"/>
-            <w:r>
-              <w:t xml:space="preserve"> </w:t>
-            </w:r>
-            <w:r>
-              <w:t>admin</w:t>
-            </w:r>
-            <w:r>
-              <w:t xml:space="preserve"> where user = {</w:t>
+              <w:t>(for admin where user = {</w:t>
             </w:r>
           </w:p>
           <w:p>
@@ -4510,36 +4260,7 @@
               <w:ind w:left="306"/>
             </w:pPr>
             <w:r>
-              <w:t xml:space="preserve">            "</w:t>
-            </w:r>
-            <w:proofErr w:type="spellStart"/>
-            <w:proofErr w:type="gramStart"/>
-            <w:r>
-              <w:t>full</w:t>
-            </w:r>
-            <w:proofErr w:type="gramEnd"/>
-            <w:r>
-              <w:t>_name</w:t>
-            </w:r>
-            <w:proofErr w:type="spellEnd"/>
-            <w:r>
-              <w:t>": "</w:t>
-            </w:r>
-            <w:proofErr w:type="spellStart"/>
-            <w:r>
-              <w:t>Ilan</w:t>
-            </w:r>
-            <w:proofErr w:type="spellEnd"/>
-            <w:r>
-              <w:t xml:space="preserve"> </w:t>
-            </w:r>
-            <w:proofErr w:type="spellStart"/>
-            <w:r>
-              <w:t>Zisser</w:t>
-            </w:r>
-            <w:proofErr w:type="spellEnd"/>
-            <w:r>
-              <w:t>",</w:t>
+              <w:t xml:space="preserve">            "full_name": "Ilan Zisser",</w:t>
             </w:r>
           </w:p>
           <w:p>
@@ -5147,13 +4868,7 @@
               <w:t>403 Forbidden,</w:t>
             </w:r>
             <w:r>
-              <w:t xml:space="preserve"> </w:t>
-            </w:r>
-            <w:r>
-              <w:t>40</w:t>
-            </w:r>
-            <w:r>
-              <w:t>4 Not Found,</w:t>
+              <w:t xml:space="preserve"> 404 Not Found,</w:t>
             </w:r>
             <w:r>
               <w:t xml:space="preserve"> 409 Conflict</w:t>
@@ -5468,15 +5183,7 @@
               <w:ind w:left="306"/>
             </w:pPr>
             <w:r>
-              <w:t>“</w:t>
-            </w:r>
-            <w:proofErr w:type="spellStart"/>
-            <w:r>
-              <w:t>m_status</w:t>
-            </w:r>
-            <w:proofErr w:type="spellEnd"/>
-            <w:r>
-              <w:t>”: “unread”,</w:t>
+              <w:t>“m_status”: “unread”,</w:t>
             </w:r>
           </w:p>
           <w:p>

</xml_diff>

<commit_message>
Post & logout behaviour
</commit_message>
<xml_diff>
--- a/API specification.docx
+++ b/API specification.docx
@@ -78,7 +78,6 @@
     <w:p>
       <w:pPr>
         <w:pStyle w:val="BodyText"/>
-        <w:spacing w:before="449"/>
         <w:ind w:left="100"/>
       </w:pPr>
       <w:r>
@@ -285,7 +284,15 @@
               <w:pStyle w:val="TableParagraph"/>
             </w:pPr>
             <w:r>
-              <w:t xml:space="preserve">    “full_name”: “Ilan Zisser”,</w:t>
+              <w:t xml:space="preserve">    “</w:t>
+            </w:r>
+            <w:proofErr w:type="gramStart"/>
+            <w:r>
+              <w:t>full</w:t>
+            </w:r>
+            <w:proofErr w:type="gramEnd"/>
+            <w:r>
+              <w:t>_name”: “Ilan Zisser”,</w:t>
             </w:r>
           </w:p>
           <w:p>
@@ -830,7 +837,15 @@
               <w:spacing w:line="268" w:lineRule="exact"/>
             </w:pPr>
             <w:r>
-              <w:t xml:space="preserve">    “full_name”: “Ilan Zisser”,</w:t>
+              <w:t xml:space="preserve">    “</w:t>
+            </w:r>
+            <w:proofErr w:type="gramStart"/>
+            <w:r>
+              <w:t>full</w:t>
+            </w:r>
+            <w:proofErr w:type="gramEnd"/>
+            <w:r>
+              <w:t>_name”: “Ilan Zisser”,</w:t>
             </w:r>
           </w:p>
           <w:p>
@@ -1214,7 +1229,6 @@
               <w:spacing w:line="251" w:lineRule="exact"/>
             </w:pPr>
             <w:r>
-              <w:lastRenderedPageBreak/>
               <w:t>On</w:t>
             </w:r>
             <w:r>
@@ -2345,7 +2359,15 @@
               <w:spacing w:line="240" w:lineRule="auto"/>
             </w:pPr>
             <w:r>
-              <w:t xml:space="preserve">    “post_amount”: “10” / “0” (to see all)</w:t>
+              <w:t xml:space="preserve">    “</w:t>
+            </w:r>
+            <w:proofErr w:type="gramStart"/>
+            <w:r>
+              <w:t>post</w:t>
+            </w:r>
+            <w:proofErr w:type="gramEnd"/>
+            <w:r>
+              <w:t>_amount”: “10” / “0” (to see all)</w:t>
             </w:r>
           </w:p>
           <w:p>
@@ -2408,7 +2430,15 @@
               <w:ind w:left="306"/>
             </w:pPr>
             <w:r>
-              <w:t>(where post = {</w:t>
+              <w:t>(</w:t>
+            </w:r>
+            <w:proofErr w:type="gramStart"/>
+            <w:r>
+              <w:t>where</w:t>
+            </w:r>
+            <w:proofErr w:type="gramEnd"/>
+            <w:r>
+              <w:t xml:space="preserve"> post = {</w:t>
             </w:r>
           </w:p>
           <w:p>
@@ -3125,8 +3155,13 @@
             <w:r>
               <w:t xml:space="preserve">    “</w:t>
             </w:r>
-            <w:r>
-              <w:t>sender_id</w:t>
+            <w:proofErr w:type="gramStart"/>
+            <w:r>
+              <w:t>sender</w:t>
+            </w:r>
+            <w:proofErr w:type="gramEnd"/>
+            <w:r>
+              <w:t>_id</w:t>
             </w:r>
             <w:r>
               <w:t>”:</w:t>
@@ -3249,7 +3284,15 @@
               <w:ind w:left="306"/>
             </w:pPr>
             <w:r>
-              <w:t xml:space="preserve">(where </w:t>
+              <w:t>(</w:t>
+            </w:r>
+            <w:proofErr w:type="gramStart"/>
+            <w:r>
+              <w:t>where</w:t>
+            </w:r>
+            <w:proofErr w:type="gramEnd"/>
+            <w:r>
+              <w:t xml:space="preserve"> </w:t>
             </w:r>
             <w:r>
               <w:t>message</w:t>
@@ -3291,7 +3334,15 @@
               <w:ind w:left="306"/>
             </w:pPr>
             <w:r>
-              <w:t xml:space="preserve">           "sender_id": "30",</w:t>
+              <w:t xml:space="preserve">           "</w:t>
+            </w:r>
+            <w:proofErr w:type="gramStart"/>
+            <w:r>
+              <w:t>sender</w:t>
+            </w:r>
+            <w:proofErr w:type="gramEnd"/>
+            <w:r>
+              <w:t>_id": "30",</w:t>
             </w:r>
           </w:p>
           <w:p>
@@ -3300,7 +3351,15 @@
               <w:ind w:left="306"/>
             </w:pPr>
             <w:r>
-              <w:t xml:space="preserve">           "receiver_id": "1",</w:t>
+              <w:t xml:space="preserve">           "</w:t>
+            </w:r>
+            <w:proofErr w:type="gramStart"/>
+            <w:r>
+              <w:t>receiver</w:t>
+            </w:r>
+            <w:proofErr w:type="gramEnd"/>
+            <w:r>
+              <w:t>_id": "1",</w:t>
             </w:r>
           </w:p>
           <w:p>
@@ -3688,9 +3747,11 @@
             <w:r>
               <w:t xml:space="preserve">    “</w:t>
             </w:r>
+            <w:proofErr w:type="gramStart"/>
             <w:r>
               <w:t>receiver</w:t>
             </w:r>
+            <w:proofErr w:type="gramEnd"/>
             <w:r>
               <w:t>_id”:</w:t>
             </w:r>
@@ -3777,9 +3838,11 @@
             <w:r>
               <w:t>“</w:t>
             </w:r>
+            <w:proofErr w:type="gramStart"/>
             <w:r>
               <w:t>receiver</w:t>
             </w:r>
+            <w:proofErr w:type="gramEnd"/>
             <w:r>
               <w:t>_id”:</w:t>
             </w:r>
@@ -4211,8 +4274,13 @@
             <w:r>
               <w:t>(</w:t>
             </w:r>
-            <w:r>
-              <w:t xml:space="preserve">for user </w:t>
+            <w:proofErr w:type="gramStart"/>
+            <w:r>
+              <w:t>for</w:t>
+            </w:r>
+            <w:proofErr w:type="gramEnd"/>
+            <w:r>
+              <w:t xml:space="preserve"> user </w:t>
             </w:r>
             <w:r>
               <w:t>where user = {</w:t>
@@ -4224,7 +4292,15 @@
               <w:ind w:left="306"/>
             </w:pPr>
             <w:r>
-              <w:t xml:space="preserve">            "full_name": "Ilan Zisser",</w:t>
+              <w:t xml:space="preserve">            "</w:t>
+            </w:r>
+            <w:proofErr w:type="gramStart"/>
+            <w:r>
+              <w:t>full</w:t>
+            </w:r>
+            <w:proofErr w:type="gramEnd"/>
+            <w:r>
+              <w:t>_name": "Ilan Zisser",</w:t>
             </w:r>
           </w:p>
           <w:p>
@@ -4251,7 +4327,15 @@
               <w:ind w:left="306"/>
             </w:pPr>
             <w:r>
-              <w:t>(for admin where user = {</w:t>
+              <w:t>(</w:t>
+            </w:r>
+            <w:proofErr w:type="gramStart"/>
+            <w:r>
+              <w:t>for</w:t>
+            </w:r>
+            <w:proofErr w:type="gramEnd"/>
+            <w:r>
+              <w:t xml:space="preserve"> admin where user = {</w:t>
             </w:r>
           </w:p>
           <w:p>
@@ -4260,7 +4344,15 @@
               <w:ind w:left="306"/>
             </w:pPr>
             <w:r>
-              <w:t xml:space="preserve">            "full_name": "Ilan Zisser",</w:t>
+              <w:t xml:space="preserve">            "</w:t>
+            </w:r>
+            <w:proofErr w:type="gramStart"/>
+            <w:r>
+              <w:t>full</w:t>
+            </w:r>
+            <w:proofErr w:type="gramEnd"/>
+            <w:r>
+              <w:t>_name": "Ilan Zisser",</w:t>
             </w:r>
           </w:p>
           <w:p>

</xml_diff>